<commit_message>
Latest rev 18April2021 - getting there :-) Three data sources compared and graphed
</commit_message>
<xml_diff>
--- a/UCDPA_DA Project Report Michael Madigan.docx
+++ b/UCDPA_DA Project Report Michael Madigan.docx
@@ -2,8 +2,6 @@
 <file path=word/document.xml><?xml version="1.0" encoding="utf-8"?>
 <w:document xmlns:wpc="http://schemas.microsoft.com/office/word/2010/wordprocessingCanvas" xmlns:mc="http://schemas.openxmlformats.org/markup-compatibility/2006" xmlns:o="urn:schemas-microsoft-com:office:office" xmlns:r="http://schemas.openxmlformats.org/officeDocument/2006/relationships" xmlns:m="http://schemas.openxmlformats.org/officeDocument/2006/math" xmlns:v="urn:schemas-microsoft-com:vml" xmlns:wp14="http://schemas.microsoft.com/office/word/2010/wordprocessingDrawing" xmlns:wp="http://schemas.openxmlformats.org/drawingml/2006/wordprocessingDrawing" xmlns:w10="urn:schemas-microsoft-com:office:word" xmlns:w="http://schemas.openxmlformats.org/wordprocessingml/2006/main" xmlns:w14="http://schemas.microsoft.com/office/word/2010/wordml" xmlns:wpg="http://schemas.microsoft.com/office/word/2010/wordprocessingGroup" xmlns:wpi="http://schemas.microsoft.com/office/word/2010/wordprocessingInk" xmlns:wne="http://schemas.microsoft.com/office/word/2006/wordml" xmlns:wps="http://schemas.microsoft.com/office/word/2010/wordprocessingShape" mc:Ignorable="w14 wp14">
   <w:body>
-    <w:bookmarkStart w:id="0" w:name="_GoBack"/>
-    <w:bookmarkEnd w:id="0"/>
     <w:p>
       <w:pPr>
         <w:keepNext/>
@@ -439,7 +437,41 @@
                                 <w:color w:val="4F81BD"/>
                                 <w:sz w:val="64"/>
                               </w:rPr>
-                              <w:t>Data analysis of the economic and social impact of covid 19</w:t>
+                              <w:t>Data analysis of the economic and soc</w:t>
+                            </w:r>
+                            <w:r>
+                              <w:rPr>
+                                <w:smallCaps/>
+                                <w:color w:val="4F81BD"/>
+                                <w:sz w:val="64"/>
+                              </w:rPr>
+                              <w:t xml:space="preserve">ietal </w:t>
+                            </w:r>
+                            <w:r>
+                              <w:rPr>
+                                <w:smallCaps/>
+                                <w:color w:val="4F81BD"/>
+                                <w:sz w:val="64"/>
+                              </w:rPr>
+                              <w:t xml:space="preserve">impact of </w:t>
+                            </w:r>
+                            <w:proofErr w:type="spellStart"/>
+                            <w:r>
+                              <w:rPr>
+                                <w:smallCaps/>
+                                <w:color w:val="4F81BD"/>
+                                <w:sz w:val="64"/>
+                              </w:rPr>
+                              <w:t>covid</w:t>
+                            </w:r>
+                            <w:proofErr w:type="spellEnd"/>
+                            <w:r>
+                              <w:rPr>
+                                <w:smallCaps/>
+                                <w:color w:val="4F81BD"/>
+                                <w:sz w:val="64"/>
+                              </w:rPr>
+                              <w:t xml:space="preserve"> 19</w:t>
                             </w:r>
                           </w:p>
                           <w:p>
@@ -482,7 +514,41 @@
                           <w:color w:val="4F81BD"/>
                           <w:sz w:val="64"/>
                         </w:rPr>
-                        <w:t>Data analysis of the economic and social impact of covid 19</w:t>
+                        <w:t>Data analysis of the economic and soc</w:t>
+                      </w:r>
+                      <w:r>
+                        <w:rPr>
+                          <w:smallCaps/>
+                          <w:color w:val="4F81BD"/>
+                          <w:sz w:val="64"/>
+                        </w:rPr>
+                        <w:t xml:space="preserve">ietal </w:t>
+                      </w:r>
+                      <w:r>
+                        <w:rPr>
+                          <w:smallCaps/>
+                          <w:color w:val="4F81BD"/>
+                          <w:sz w:val="64"/>
+                        </w:rPr>
+                        <w:t xml:space="preserve">impact of </w:t>
+                      </w:r>
+                      <w:proofErr w:type="spellStart"/>
+                      <w:r>
+                        <w:rPr>
+                          <w:smallCaps/>
+                          <w:color w:val="4F81BD"/>
+                          <w:sz w:val="64"/>
+                        </w:rPr>
+                        <w:t>covid</w:t>
+                      </w:r>
+                      <w:proofErr w:type="spellEnd"/>
+                      <w:r>
+                        <w:rPr>
+                          <w:smallCaps/>
+                          <w:color w:val="4F81BD"/>
+                          <w:sz w:val="64"/>
+                        </w:rPr>
+                        <w:t xml:space="preserve"> 19</w:t>
                       </w:r>
                     </w:p>
                     <w:p>
@@ -1428,7 +1494,7 @@
                 <w:noProof/>
                 <w:webHidden/>
               </w:rPr>
-              <w:t>10</w:t>
+              <w:t>9</w:t>
             </w:r>
             <w:r>
               <w:rPr>
@@ -1497,7 +1563,7 @@
                 <w:noProof/>
                 <w:webHidden/>
               </w:rPr>
-              <w:t>10</w:t>
+              <w:t>9</w:t>
             </w:r>
             <w:r>
               <w:rPr>
@@ -1635,7 +1701,7 @@
                 <w:noProof/>
                 <w:webHidden/>
               </w:rPr>
-              <w:t>13</w:t>
+              <w:t>11</w:t>
             </w:r>
             <w:r>
               <w:rPr>
@@ -1719,11 +1785,11 @@
       <w:pPr>
         <w:pStyle w:val="Heading1"/>
       </w:pPr>
-      <w:bookmarkStart w:id="1" w:name="_Toc69632196"/>
+      <w:bookmarkStart w:id="0" w:name="_Toc69632196"/>
       <w:r>
         <w:t>Abstract</w:t>
       </w:r>
-      <w:bookmarkEnd w:id="1"/>
+      <w:bookmarkEnd w:id="0"/>
     </w:p>
     <w:p>
       <w:r>
@@ -1986,80 +2052,80 @@
       <w:pPr>
         <w:pStyle w:val="Heading1"/>
       </w:pPr>
-      <w:bookmarkStart w:id="2" w:name="_Toc69632197"/>
+      <w:bookmarkStart w:id="1" w:name="_Toc69632197"/>
       <w:r>
         <w:lastRenderedPageBreak/>
         <w:t>Introduction</w:t>
       </w:r>
+      <w:bookmarkEnd w:id="1"/>
+    </w:p>
+    <w:p>
+      <w:r>
+        <w:t xml:space="preserve">As covid is so prevalent and wide spread a vast amount of data is collected world-wide.   </w:t>
+      </w:r>
+      <w:r>
+        <w:t>This large data set allows</w:t>
+      </w:r>
+      <w:r>
+        <w:t xml:space="preserve"> comparison and contrast between different data</w:t>
+      </w:r>
+      <w:r>
+        <w:t xml:space="preserve"> sets </w:t>
+      </w:r>
+      <w:r>
+        <w:t>using the Python programming language.</w:t>
+      </w:r>
+    </w:p>
+    <w:p>
+      <w:r>
+        <w:t xml:space="preserve">Using learnings from the UCD PA course and on-line training allowed processing of data using python tools.  Python has an extensive library of add-on features which makes data manipulation all the </w:t>
+      </w:r>
+      <w:proofErr w:type="spellStart"/>
+      <w:r>
+        <w:t>easirer</w:t>
+      </w:r>
+      <w:proofErr w:type="spellEnd"/>
+      <w:r>
+        <w:t xml:space="preserve">.   Also python libraries include plot tools </w:t>
+      </w:r>
+      <w:proofErr w:type="spellStart"/>
+      <w:r>
+        <w:t>matplotlib</w:t>
+      </w:r>
+      <w:proofErr w:type="spellEnd"/>
+      <w:r>
+        <w:t xml:space="preserve"> and </w:t>
+      </w:r>
+      <w:proofErr w:type="spellStart"/>
+      <w:r>
+        <w:t>Seaborn</w:t>
+      </w:r>
+      <w:proofErr w:type="spellEnd"/>
+      <w:r>
+        <w:t xml:space="preserve">.  This project uses the </w:t>
+      </w:r>
+      <w:proofErr w:type="spellStart"/>
+      <w:r>
+        <w:t>Matplotlib</w:t>
+      </w:r>
+      <w:proofErr w:type="spellEnd"/>
+      <w:r>
+        <w:t xml:space="preserve"> library.</w:t>
+      </w:r>
+    </w:p>
+    <w:p/>
+    <w:p>
+      <w:pPr>
+        <w:pStyle w:val="Heading1"/>
+      </w:pPr>
+      <w:bookmarkStart w:id="2" w:name="_Toc69632198"/>
+      <w:r>
+        <w:t>Dataset</w:t>
+      </w:r>
+      <w:r>
+        <w:t>s</w:t>
+      </w:r>
       <w:bookmarkEnd w:id="2"/>
-    </w:p>
-    <w:p>
-      <w:r>
-        <w:t xml:space="preserve">As covid is so prevalent and wide spread a vast amount of data is collected world-wide.   </w:t>
-      </w:r>
-      <w:r>
-        <w:t>This large data set allows</w:t>
-      </w:r>
-      <w:r>
-        <w:t xml:space="preserve"> comparison and contrast between different data</w:t>
-      </w:r>
-      <w:r>
-        <w:t xml:space="preserve"> sets </w:t>
-      </w:r>
-      <w:r>
-        <w:t>using the Python programming language.</w:t>
-      </w:r>
-    </w:p>
-    <w:p>
-      <w:r>
-        <w:t xml:space="preserve">Using learnings from the UCD PA course and on-line training allowed processing of data using python tools.  Python has an extensive library of add-on features which makes data manipulation all the </w:t>
-      </w:r>
-      <w:proofErr w:type="spellStart"/>
-      <w:r>
-        <w:t>easirer</w:t>
-      </w:r>
-      <w:proofErr w:type="spellEnd"/>
-      <w:r>
-        <w:t xml:space="preserve">.   Also python libraries include plot tools </w:t>
-      </w:r>
-      <w:proofErr w:type="spellStart"/>
-      <w:r>
-        <w:t>matplotlib</w:t>
-      </w:r>
-      <w:proofErr w:type="spellEnd"/>
-      <w:r>
-        <w:t xml:space="preserve"> and </w:t>
-      </w:r>
-      <w:proofErr w:type="spellStart"/>
-      <w:r>
-        <w:t>Seaborn</w:t>
-      </w:r>
-      <w:proofErr w:type="spellEnd"/>
-      <w:r>
-        <w:t xml:space="preserve">.  This project uses the </w:t>
-      </w:r>
-      <w:proofErr w:type="spellStart"/>
-      <w:r>
-        <w:t>Matplotlib</w:t>
-      </w:r>
-      <w:proofErr w:type="spellEnd"/>
-      <w:r>
-        <w:t xml:space="preserve"> library.</w:t>
-      </w:r>
-    </w:p>
-    <w:p/>
-    <w:p>
-      <w:pPr>
-        <w:pStyle w:val="Heading1"/>
-      </w:pPr>
-      <w:bookmarkStart w:id="3" w:name="_Toc69632198"/>
-      <w:r>
-        <w:t>Dataset</w:t>
-      </w:r>
-      <w:r>
-        <w:t>s</w:t>
-      </w:r>
-      <w:bookmarkEnd w:id="3"/>
       <w:r>
         <w:tab/>
       </w:r>
@@ -2770,12 +2836,12 @@
       <w:pPr>
         <w:pStyle w:val="Heading1"/>
       </w:pPr>
-      <w:bookmarkStart w:id="4" w:name="_Toc69632199"/>
+      <w:bookmarkStart w:id="3" w:name="_Toc69632199"/>
       <w:r>
         <w:lastRenderedPageBreak/>
         <w:t>Implementation Process</w:t>
       </w:r>
-      <w:bookmarkEnd w:id="4"/>
+      <w:bookmarkEnd w:id="3"/>
     </w:p>
     <w:p/>
     <w:p>
@@ -4206,7 +4272,7 @@
                                     </pic:cNvPicPr>
                                   </pic:nvPicPr>
                                   <pic:blipFill>
-                                    <a:blip r:embed="rId14">
+                                    <a:blip r:embed="rId13">
                                       <a:extLst>
                                         <a:ext uri="{28A0092B-C50C-407E-A947-70E740481C1C}">
                                           <a14:useLocalDpi xmlns:a14="http://schemas.microsoft.com/office/drawing/2010/main" val="0"/>
@@ -5068,16 +5134,24 @@
       <w:pPr>
         <w:pStyle w:val="Heading2"/>
       </w:pPr>
-      <w:bookmarkStart w:id="5" w:name="_Toc69632200"/>
+      <w:bookmarkStart w:id="4" w:name="_Toc69632200"/>
       <w:r>
         <w:lastRenderedPageBreak/>
         <w:t>First data set</w:t>
       </w:r>
-      <w:bookmarkEnd w:id="5"/>
-    </w:p>
-    <w:p>
-      <w:r>
-        <w:t xml:space="preserve">A first data source </w:t>
+      <w:bookmarkEnd w:id="4"/>
+    </w:p>
+    <w:p>
+      <w:proofErr w:type="gramStart"/>
+      <w:r>
+        <w:t xml:space="preserve">The </w:t>
+      </w:r>
+      <w:r>
+        <w:t xml:space="preserve"> first</w:t>
+      </w:r>
+      <w:proofErr w:type="gramEnd"/>
+      <w:r>
+        <w:t xml:space="preserve"> data source </w:t>
       </w:r>
       <w:r>
         <w:t xml:space="preserve">contains covid pandemic data </w:t>
@@ -5086,13 +5160,25 @@
         <w:t xml:space="preserve">from </w:t>
       </w:r>
       <w:r>
-        <w:t>our World in data was linked directly to the URL ‘</w:t>
+        <w:t xml:space="preserve">our World in data </w:t>
+      </w:r>
+      <w:r>
+        <w:t xml:space="preserve">and a pandas connect directly to the website containing the file </w:t>
+      </w:r>
+      <w:r>
+        <w:t>URL ‘</w:t>
       </w:r>
       <w:r>
         <w:t>owid-covid-data.csv'</w:t>
       </w:r>
       <w:r>
-        <w:t>.  The file inspected with .head and .tail, .shape and .</w:t>
+        <w:t xml:space="preserve">.  The file </w:t>
+      </w:r>
+      <w:r>
+        <w:t xml:space="preserve">was </w:t>
+      </w:r>
+      <w:r>
+        <w:t>inspected with .head and .tail, .shape and .</w:t>
       </w:r>
       <w:proofErr w:type="spellStart"/>
       <w:r>
@@ -5113,7 +5199,27 @@
     </w:p>
     <w:p>
       <w:r>
-        <w:t xml:space="preserve">This data file contained a long list of columns.   To review the list a for loop was used to print the column list using </w:t>
+        <w:t>This data file contained a long list of colu</w:t>
+      </w:r>
+      <w:r>
+        <w:t xml:space="preserve">mns.   To review the list a python “FOR” </w:t>
+      </w:r>
+      <w:r>
+        <w:t xml:space="preserve">loop was used to print the column </w:t>
+      </w:r>
+      <w:r>
+        <w:t xml:space="preserve">list </w:t>
+      </w:r>
+      <w:proofErr w:type="gramStart"/>
+      <w:r>
+        <w:t>( as</w:t>
+      </w:r>
+      <w:proofErr w:type="gramEnd"/>
+      <w:r>
+        <w:t xml:space="preserve"> an neater alternative to using the .columns property) </w:t>
+      </w:r>
+      <w:r>
+        <w:t xml:space="preserve">list using </w:t>
       </w:r>
     </w:p>
     <w:p>
@@ -5160,7 +5266,28 @@
     </w:p>
     <w:p>
       <w:r>
-        <w:t xml:space="preserve">On reviewing this results columns selected were </w:t>
+        <w:t>On reviewing th</w:t>
+      </w:r>
+      <w:r>
+        <w:t>e</w:t>
+      </w:r>
+      <w:r>
+        <w:t xml:space="preserve"> result</w:t>
+      </w:r>
+      <w:r>
+        <w:t xml:space="preserve">ing </w:t>
+      </w:r>
+      <w:r>
+        <w:t xml:space="preserve">columns </w:t>
+      </w:r>
+      <w:r>
+        <w:t xml:space="preserve">were </w:t>
+      </w:r>
+      <w:r>
+        <w:t xml:space="preserve">selected </w:t>
+      </w:r>
+      <w:r>
+        <w:t xml:space="preserve">and just the Irish </w:t>
       </w:r>
       <w:proofErr w:type="spellStart"/>
       <w:r>
@@ -5168,12 +5295,29 @@
       </w:r>
       <w:proofErr w:type="spellEnd"/>
       <w:r>
-        <w:t xml:space="preserve"> for country to allow select of IRL for Ireland, date and number of new cases</w:t>
-      </w:r>
-    </w:p>
-    <w:p>
+        <w:t xml:space="preserve"> </w:t>
+      </w:r>
+      <w:r>
+        <w:t xml:space="preserve">was extracted </w:t>
+      </w:r>
+      <w:r>
+        <w:t>for country to allow select of IRL for Ireland, date and number of new cases</w:t>
+      </w:r>
+      <w:r>
+        <w:t>.  In both instances “.</w:t>
+      </w:r>
       <w:proofErr w:type="spellStart"/>
       <w:r>
+        <w:t>loc</w:t>
+      </w:r>
+      <w:proofErr w:type="spellEnd"/>
+      <w:r>
+        <w:t>” was used.</w:t>
+      </w:r>
+    </w:p>
+    <w:p>
+      <w:proofErr w:type="spellStart"/>
+      <w:r>
         <w:t>Selected_</w:t>
       </w:r>
       <w:r>
@@ -5234,6 +5378,17 @@
     <w:p/>
     <w:p>
       <w:r>
+        <w:t xml:space="preserve">Once the data frame was created to </w:t>
+      </w:r>
+      <w:proofErr w:type="gramStart"/>
+      <w:r>
+        <w:t>had</w:t>
+      </w:r>
+      <w:proofErr w:type="gramEnd"/>
+      <w:r>
+        <w:t xml:space="preserve"> to be cleaned as follows; Nan validation and fill with zeros.  </w:t>
+      </w:r>
+      <w:r>
         <w:t xml:space="preserve">The data was cleaned to removed missing points which read as </w:t>
       </w:r>
       <w:proofErr w:type="spellStart"/>
@@ -5246,7 +5401,7 @@
       </w:r>
       <w:proofErr w:type="spellStart"/>
       <w:r>
-        <w:t>new_cases</w:t>
+        <w:t>newcases</w:t>
       </w:r>
       <w:proofErr w:type="spellEnd"/>
       <w:r>
@@ -5456,18 +5611,18 @@
       <w:pPr>
         <w:pStyle w:val="Heading2"/>
       </w:pPr>
-      <w:bookmarkStart w:id="6" w:name="_Toc69632201"/>
+      <w:bookmarkStart w:id="5" w:name="_Toc69632201"/>
       <w:r>
         <w:lastRenderedPageBreak/>
         <w:t>Second data set</w:t>
       </w:r>
-      <w:bookmarkEnd w:id="6"/>
+      <w:bookmarkEnd w:id="5"/>
     </w:p>
     <w:p>
       <w:r>
         <w:t xml:space="preserve">Second dataset from </w:t>
       </w:r>
-      <w:hyperlink r:id="rId15" w:history="1">
+      <w:hyperlink r:id="rId14" w:history="1">
         <w:r>
           <w:rPr>
             <w:rStyle w:val="Hyperlink"/>
@@ -5476,12 +5631,21 @@
         </w:r>
       </w:hyperlink>
       <w:r>
-        <w:t xml:space="preserve"> was the Staying local indicator data which as manually downloaded as a CSV file and read into the Python code.  </w:t>
-      </w:r>
-    </w:p>
-    <w:p>
-      <w:r>
-        <w:t xml:space="preserve">Data was read from a local downloaded CSV file. Data was inspected, checked for </w:t>
+        <w:t xml:space="preserve"> was the Staying local indicator data which </w:t>
+      </w:r>
+      <w:r>
+        <w:t>w</w:t>
+      </w:r>
+      <w:r>
+        <w:t xml:space="preserve">as manually downloaded as a CSV file and read into the Python code.  </w:t>
+      </w:r>
+    </w:p>
+    <w:p>
+      <w:r>
+        <w:t>A pandas command was used to read from a l</w:t>
+      </w:r>
+      <w:r>
+        <w:t xml:space="preserve">ocal downloaded CSV file. Data was inspected, checked for </w:t>
       </w:r>
       <w:proofErr w:type="spellStart"/>
       <w:proofErr w:type="gramStart"/>
@@ -5493,7 +5657,22 @@
     </w:p>
     <w:p>
       <w:r>
-        <w:t xml:space="preserve">Data was inspected for columns using a for loop, and </w:t>
+        <w:t xml:space="preserve">Data was inspected for columns using a </w:t>
+      </w:r>
+      <w:r>
+        <w:t>“for</w:t>
+      </w:r>
+      <w:r>
+        <w:t xml:space="preserve"> loop</w:t>
+      </w:r>
+      <w:r>
+        <w:t xml:space="preserve">” </w:t>
+      </w:r>
+      <w:r>
+        <w:t xml:space="preserve">and </w:t>
+      </w:r>
+      <w:r>
+        <w:t>“.</w:t>
       </w:r>
       <w:proofErr w:type="gramStart"/>
       <w:r>
@@ -5501,13 +5680,30 @@
       </w:r>
       <w:proofErr w:type="gramEnd"/>
       <w:r>
-        <w:t>0 functions as small number of columns.</w:t>
+        <w:t>)</w:t>
+      </w:r>
+      <w:r>
+        <w:t>”</w:t>
+      </w:r>
+      <w:r>
+        <w:t xml:space="preserve"> functions as small number of columns.</w:t>
       </w:r>
     </w:p>
     <w:p>
       <w:r>
         <w:t>The required columns were extracted</w:t>
       </w:r>
+      <w:r>
+        <w:t xml:space="preserve"> using “.</w:t>
+      </w:r>
+      <w:proofErr w:type="spellStart"/>
+      <w:r>
+        <w:t>loc</w:t>
+      </w:r>
+      <w:proofErr w:type="spellEnd"/>
+      <w:r>
+        <w:t>”</w:t>
+      </w:r>
     </w:p>
     <w:p>
       <w:pPr>
@@ -5531,11 +5727,19 @@
       </w:r>
       <w:proofErr w:type="spellStart"/>
       <w:r>
-        <w:t>df_SLI.loc</w:t>
+        <w:t>df_</w:t>
+      </w:r>
+      <w:proofErr w:type="gramStart"/>
+      <w:r>
+        <w:t>SLI.loc</w:t>
       </w:r>
       <w:proofErr w:type="spellEnd"/>
       <w:r>
-        <w:t xml:space="preserve">[:, </w:t>
+        <w:t>[</w:t>
+      </w:r>
+      <w:proofErr w:type="gramEnd"/>
+      <w:r>
+        <w:t xml:space="preserve">:, </w:t>
       </w:r>
       <w:proofErr w:type="spellStart"/>
       <w:r>
@@ -5558,34 +5762,51 @@
       </w:r>
     </w:p>
     <w:p>
+      <w:pPr>
+        <w:ind w:left="720"/>
+      </w:pPr>
       <w:proofErr w:type="spellStart"/>
       <w:r>
+        <w:t>df_SLI_Date_County_</w:t>
+      </w:r>
+      <w:proofErr w:type="gramStart"/>
+      <w:r>
+        <w:t>Value</w:t>
+      </w:r>
+      <w:proofErr w:type="spellEnd"/>
+      <w:r>
+        <w:t>[</w:t>
+      </w:r>
+      <w:proofErr w:type="gramEnd"/>
+      <w:r>
+        <w:t xml:space="preserve">'Date'] = </w:t>
+      </w:r>
+      <w:proofErr w:type="spellStart"/>
+      <w:r>
         <w:t>df_SLI_Date_County_Value</w:t>
       </w:r>
       <w:proofErr w:type="spellEnd"/>
       <w:r>
-        <w:t xml:space="preserve">['Date'] = </w:t>
+        <w:t>['Date'].</w:t>
       </w:r>
       <w:proofErr w:type="spellStart"/>
       <w:r>
-        <w:t>df_SLI_Date_County_Value</w:t>
+        <w:t>str.replace</w:t>
       </w:r>
       <w:proofErr w:type="spellEnd"/>
       <w:r>
-        <w:t>['Date'].</w:t>
-      </w:r>
-      <w:proofErr w:type="spellStart"/>
-      <w:r>
-        <w:t>str.replace</w:t>
-      </w:r>
-      <w:proofErr w:type="spellEnd"/>
-      <w:r>
         <w:t>('2020 December20', '2020 December 20')</w:t>
       </w:r>
     </w:p>
     <w:p>
       <w:r>
-        <w:t>This data has 4 x missing data point so the graph dropped to zero at this data points</w:t>
+        <w:t xml:space="preserve">This data has 4 </w:t>
+      </w:r>
+      <w:r>
+        <w:t xml:space="preserve">incorrect </w:t>
+      </w:r>
+      <w:r>
+        <w:t>missing data point so the graph dropped to zero at this data points</w:t>
       </w:r>
       <w:r>
         <w:t xml:space="preserve"> see </w:t>
@@ -5630,8 +5851,19 @@
       </w:r>
     </w:p>
     <w:p>
-      <w:r>
-        <w:t>df_pup2 = df_cases_pup1.interpolate(axis=0)</w:t>
+      <w:pPr>
+        <w:ind w:firstLine="720"/>
+      </w:pPr>
+      <w:r>
+        <w:t>df_pup2 = df_cases_</w:t>
+      </w:r>
+      <w:proofErr w:type="gramStart"/>
+      <w:r>
+        <w:t>pup1.interpolate(</w:t>
+      </w:r>
+      <w:proofErr w:type="gramEnd"/>
+      <w:r>
+        <w:t>axis=0)</w:t>
       </w:r>
     </w:p>
     <w:p>
@@ -5645,17 +5877,14 @@
         <w:t xml:space="preserve"> this zero </w:t>
       </w:r>
       <w:r>
-        <w:t>points for a smooth graph</w:t>
-      </w:r>
-      <w:r>
-        <w:t xml:space="preserve"> as shown </w:t>
+        <w:t xml:space="preserve">points </w:t>
+      </w:r>
+      <w:r>
+        <w:t xml:space="preserve">shown </w:t>
       </w:r>
       <w:proofErr w:type="gramStart"/>
       <w:r>
-        <w:t xml:space="preserve">in </w:t>
-      </w:r>
-      <w:r>
-        <w:t>.</w:t>
+        <w:t>in .</w:t>
       </w:r>
       <w:proofErr w:type="gramEnd"/>
       <w:r>
@@ -5679,6 +5908,41 @@
       <w:r>
         <w:fldChar w:fldCharType="end"/>
       </w:r>
+      <w:r>
+        <w:t xml:space="preserve"> </w:t>
+      </w:r>
+      <w:r>
+        <w:t>for a smooth graph</w:t>
+      </w:r>
+      <w:r>
+        <w:t xml:space="preserve"> as </w:t>
+      </w:r>
+      <w:r>
+        <w:t xml:space="preserve">shown in </w:t>
+      </w:r>
+      <w:r>
+        <w:fldChar w:fldCharType="begin"/>
+      </w:r>
+      <w:r>
+        <w:instrText xml:space="preserve"> REF _Ref69623184 \h </w:instrText>
+      </w:r>
+      <w:r>
+        <w:fldChar w:fldCharType="separate"/>
+      </w:r>
+      <w:r>
+        <w:t xml:space="preserve">Figure </w:t>
+      </w:r>
+      <w:r>
+        <w:rPr>
+          <w:noProof/>
+        </w:rPr>
+        <w:t>1</w:t>
+      </w:r>
+      <w:r>
+        <w:fldChar w:fldCharType="end"/>
+      </w:r>
+      <w:bookmarkStart w:id="6" w:name="_GoBack"/>
+      <w:bookmarkEnd w:id="6"/>
     </w:p>
     <w:p>
       <w:pPr>
@@ -5786,7 +6050,7 @@
                     <pic:cNvPicPr/>
                   </pic:nvPicPr>
                   <pic:blipFill>
-                    <a:blip r:embed="rId16"/>
+                    <a:blip r:embed="rId15"/>
                     <a:stretch>
                       <a:fillRect/>
                     </a:stretch>
@@ -5835,7 +6099,7 @@
                     <pic:cNvPicPr/>
                   </pic:nvPicPr>
                   <pic:blipFill rotWithShape="1">
-                    <a:blip r:embed="rId17"/>
+                    <a:blip r:embed="rId16"/>
                     <a:srcRect r="18769"/>
                     <a:stretch/>
                   </pic:blipFill>
@@ -5872,14 +6136,27 @@
       <w:r>
         <w:t xml:space="preserve">Figure </w:t>
       </w:r>
-      <w:fldSimple w:instr=" SEQ Figure \* ARABIC ">
-        <w:r>
-          <w:rPr>
-            <w:noProof/>
-          </w:rPr>
-          <w:t>1</w:t>
-        </w:r>
-      </w:fldSimple>
+      <w:r>
+        <w:fldChar w:fldCharType="begin"/>
+      </w:r>
+      <w:r>
+        <w:instrText xml:space="preserve"> SEQ Figure \* ARABIC </w:instrText>
+      </w:r>
+      <w:r>
+        <w:fldChar w:fldCharType="separate"/>
+      </w:r>
+      <w:r>
+        <w:rPr>
+          <w:noProof/>
+        </w:rPr>
+        <w:t>1</w:t>
+      </w:r>
+      <w:r>
+        <w:rPr>
+          <w:noProof/>
+        </w:rPr>
+        <w:fldChar w:fldCharType="end"/>
+      </w:r>
       <w:bookmarkEnd w:id="7"/>
       <w:r>
         <w:t xml:space="preserve"> graph before interpolation </w:t>
@@ -5917,14 +6194,27 @@
       <w:r>
         <w:t xml:space="preserve">Figure </w:t>
       </w:r>
-      <w:fldSimple w:instr=" SEQ Figure \* ARABIC ">
-        <w:r>
-          <w:rPr>
-            <w:noProof/>
-          </w:rPr>
-          <w:t>2</w:t>
-        </w:r>
-      </w:fldSimple>
+      <w:r>
+        <w:fldChar w:fldCharType="begin"/>
+      </w:r>
+      <w:r>
+        <w:instrText xml:space="preserve"> SEQ Figure \* ARABIC </w:instrText>
+      </w:r>
+      <w:r>
+        <w:fldChar w:fldCharType="separate"/>
+      </w:r>
+      <w:r>
+        <w:rPr>
+          <w:noProof/>
+        </w:rPr>
+        <w:t>2</w:t>
+      </w:r>
+      <w:r>
+        <w:rPr>
+          <w:noProof/>
+        </w:rPr>
+        <w:fldChar w:fldCharType="end"/>
+      </w:r>
       <w:r>
         <w:t xml:space="preserve"> graph after interpolation</w:t>
       </w:r>
@@ -6557,14 +6847,90 @@
     </w:p>
     <w:p/>
     <w:p>
-      <w:pPr>
+      <w:bookmarkStart w:id="14" w:name="_Toc69632208"/>
+      <w:r>
         <w:rPr>
           <w:b/>
           <w:color w:val="0070C0"/>
           <w:sz w:val="32"/>
           <w:szCs w:val="32"/>
         </w:rPr>
-      </w:pPr>
+        <w:drawing>
+          <wp:inline distT="0" distB="0" distL="0" distR="0" wp14:anchorId="60AFA1C4" wp14:editId="7415CDB4">
+            <wp:extent cx="5731510" cy="4520912"/>
+            <wp:effectExtent l="0" t="0" r="2540" b="0"/>
+            <wp:docPr id="9" name="Picture 9"/>
+            <wp:cNvGraphicFramePr>
+              <a:graphicFrameLocks xmlns:a="http://schemas.openxmlformats.org/drawingml/2006/main" noChangeAspect="1"/>
+            </wp:cNvGraphicFramePr>
+            <a:graphic xmlns:a="http://schemas.openxmlformats.org/drawingml/2006/main">
+              <a:graphicData uri="http://schemas.openxmlformats.org/drawingml/2006/picture">
+                <pic:pic xmlns:pic="http://schemas.openxmlformats.org/drawingml/2006/picture">
+                  <pic:nvPicPr>
+                    <pic:cNvPr id="0" name=""/>
+                    <pic:cNvPicPr/>
+                  </pic:nvPicPr>
+                  <pic:blipFill>
+                    <a:blip r:embed="rId17"/>
+                    <a:stretch>
+                      <a:fillRect/>
+                    </a:stretch>
+                  </pic:blipFill>
+                  <pic:spPr>
+                    <a:xfrm>
+                      <a:off x="0" y="0"/>
+                      <a:ext cx="5731510" cy="4520912"/>
+                    </a:xfrm>
+                    <a:prstGeom prst="rect">
+                      <a:avLst/>
+                    </a:prstGeom>
+                  </pic:spPr>
+                </pic:pic>
+              </a:graphicData>
+            </a:graphic>
+          </wp:inline>
+        </w:drawing>
+      </w:r>
+    </w:p>
+    <w:p>
+      <w:r>
+        <w:lastRenderedPageBreak/>
+        <w:drawing>
+          <wp:inline distT="0" distB="0" distL="0" distR="0" wp14:anchorId="66A70F42" wp14:editId="50DAA6EB">
+            <wp:extent cx="5731510" cy="3138859"/>
+            <wp:effectExtent l="0" t="0" r="2540" b="4445"/>
+            <wp:docPr id="12" name="Picture 12"/>
+            <wp:cNvGraphicFramePr>
+              <a:graphicFrameLocks xmlns:a="http://schemas.openxmlformats.org/drawingml/2006/main" noChangeAspect="1"/>
+            </wp:cNvGraphicFramePr>
+            <a:graphic xmlns:a="http://schemas.openxmlformats.org/drawingml/2006/main">
+              <a:graphicData uri="http://schemas.openxmlformats.org/drawingml/2006/picture">
+                <pic:pic xmlns:pic="http://schemas.openxmlformats.org/drawingml/2006/picture">
+                  <pic:nvPicPr>
+                    <pic:cNvPr id="0" name=""/>
+                    <pic:cNvPicPr/>
+                  </pic:nvPicPr>
+                  <pic:blipFill>
+                    <a:blip r:embed="rId18"/>
+                    <a:stretch>
+                      <a:fillRect/>
+                    </a:stretch>
+                  </pic:blipFill>
+                  <pic:spPr>
+                    <a:xfrm>
+                      <a:off x="0" y="0"/>
+                      <a:ext cx="5731510" cy="3138859"/>
+                    </a:xfrm>
+                    <a:prstGeom prst="rect">
+                      <a:avLst/>
+                    </a:prstGeom>
+                  </pic:spPr>
+                </pic:pic>
+              </a:graphicData>
+            </a:graphic>
+          </wp:inline>
+        </w:drawing>
+      </w:r>
     </w:p>
     <w:p>
       <w:pPr>
@@ -6575,24 +6941,42 @@
           <w:szCs w:val="32"/>
         </w:rPr>
       </w:pPr>
-      <w:bookmarkStart w:id="14" w:name="_Toc69632208"/>
-      <w:r>
-        <w:br w:type="page"/>
-      </w:r>
-    </w:p>
-    <w:p>
-      <w:pPr>
-        <w:pStyle w:val="Heading1"/>
-      </w:pPr>
-      <w:r>
-        <w:lastRenderedPageBreak/>
-        <w:t>Insights</w:t>
-      </w:r>
-      <w:bookmarkEnd w:id="14"/>
-    </w:p>
-    <w:p>
-      <w:r>
-        <w:t>&lt;&lt;Point out at least 5 insights in bullet points&gt;&gt;</w:t>
+      <w:r>
+        <w:drawing>
+          <wp:inline distT="0" distB="0" distL="0" distR="0" wp14:anchorId="7C8118B9" wp14:editId="4F58B9D8">
+            <wp:extent cx="5731510" cy="2970465"/>
+            <wp:effectExtent l="0" t="0" r="2540" b="1905"/>
+            <wp:docPr id="18" name="Picture 18"/>
+            <wp:cNvGraphicFramePr>
+              <a:graphicFrameLocks xmlns:a="http://schemas.openxmlformats.org/drawingml/2006/main" noChangeAspect="1"/>
+            </wp:cNvGraphicFramePr>
+            <a:graphic xmlns:a="http://schemas.openxmlformats.org/drawingml/2006/main">
+              <a:graphicData uri="http://schemas.openxmlformats.org/drawingml/2006/picture">
+                <pic:pic xmlns:pic="http://schemas.openxmlformats.org/drawingml/2006/picture">
+                  <pic:nvPicPr>
+                    <pic:cNvPr id="0" name=""/>
+                    <pic:cNvPicPr/>
+                  </pic:nvPicPr>
+                  <pic:blipFill>
+                    <a:blip r:embed="rId19"/>
+                    <a:stretch>
+                      <a:fillRect/>
+                    </a:stretch>
+                  </pic:blipFill>
+                  <pic:spPr>
+                    <a:xfrm>
+                      <a:off x="0" y="0"/>
+                      <a:ext cx="5731510" cy="2970465"/>
+                    </a:xfrm>
+                    <a:prstGeom prst="rect">
+                      <a:avLst/>
+                    </a:prstGeom>
+                  </pic:spPr>
+                </pic:pic>
+              </a:graphicData>
+            </a:graphic>
+          </wp:inline>
+        </w:drawing>
       </w:r>
     </w:p>
     <w:p>
@@ -6604,51 +6988,32 @@
           <w:szCs w:val="32"/>
         </w:rPr>
       </w:pPr>
-      <w:r>
-        <w:br w:type="page"/>
-      </w:r>
     </w:p>
     <w:p>
       <w:pPr>
         <w:pStyle w:val="Heading1"/>
       </w:pPr>
-      <w:bookmarkStart w:id="15" w:name="_Toc69632209"/>
-      <w:r>
-        <w:lastRenderedPageBreak/>
-        <w:t>References</w:t>
-      </w:r>
-      <w:bookmarkEnd w:id="15"/>
-    </w:p>
-    <w:p>
-      <w:r>
-        <w:t>&lt;&lt;Include references if any&gt;&gt;</w:t>
-      </w:r>
+      <w:r>
+        <w:t>Insights</w:t>
+      </w:r>
+      <w:bookmarkEnd w:id="14"/>
+    </w:p>
+    <w:p>
+      <w:r>
+        <w:t>&lt;&lt;Point out at least 5 insights in bullet points&gt;&gt;</w:t>
+      </w:r>
+    </w:p>
+    <w:p>
+      <w:pPr>
+        <w:rPr>
+          <w:b/>
+          <w:color w:val="0070C0"/>
+          <w:sz w:val="32"/>
+          <w:szCs w:val="32"/>
+        </w:rPr>
+      </w:pPr>
     </w:p>
     <w:p/>
-    <w:p>
-      <w:pPr>
-        <w:spacing w:after="200" w:line="480" w:lineRule="auto"/>
-        <w:jc w:val="both"/>
-      </w:pPr>
-    </w:p>
-    <w:p>
-      <w:pPr>
-        <w:spacing w:after="200" w:line="480" w:lineRule="auto"/>
-        <w:jc w:val="both"/>
-      </w:pPr>
-    </w:p>
-    <w:p>
-      <w:pPr>
-        <w:spacing w:after="200" w:line="480" w:lineRule="auto"/>
-        <w:jc w:val="both"/>
-      </w:pPr>
-    </w:p>
-    <w:p>
-      <w:pPr>
-        <w:spacing w:after="200" w:line="480" w:lineRule="auto"/>
-        <w:jc w:val="both"/>
-      </w:pPr>
-    </w:p>
     <w:p>
       <w:pPr>
         <w:spacing w:after="200" w:line="480" w:lineRule="auto"/>
@@ -6664,15 +7029,16 @@
           <w:szCs w:val="23"/>
         </w:rPr>
       </w:pPr>
-      <w:r>
+    </w:p>
+    <w:p>
+      <w:pPr>
         <w:rPr>
           <w:rFonts w:ascii="Arial" w:eastAsia="Times New Roman" w:hAnsi="Arial" w:cs="Arial"/>
           <w:color w:val="384350"/>
           <w:sz w:val="23"/>
           <w:szCs w:val="23"/>
         </w:rPr>
-        <w:br/>
-      </w:r>
+      </w:pPr>
       <w:r>
         <w:rPr>
           <w:rFonts w:ascii="Arial" w:eastAsia="Times New Roman" w:hAnsi="Arial" w:cs="Arial"/>
@@ -6680,7 +7046,7 @@
           <w:sz w:val="23"/>
           <w:szCs w:val="23"/>
         </w:rPr>
-        <w:br/>
+        <w:br w:type="page"/>
       </w:r>
     </w:p>
     <w:p>
@@ -6692,25 +7058,16 @@
           <w:szCs w:val="23"/>
         </w:rPr>
       </w:pPr>
-      <w:r>
-        <w:rPr>
-          <w:rFonts w:ascii="Arial" w:eastAsia="Times New Roman" w:hAnsi="Arial" w:cs="Arial"/>
-          <w:color w:val="384350"/>
-          <w:sz w:val="23"/>
-          <w:szCs w:val="23"/>
-        </w:rPr>
-        <w:br w:type="page"/>
-      </w:r>
-    </w:p>
-    <w:p>
-      <w:pPr>
-        <w:rPr>
-          <w:rFonts w:ascii="Arial" w:eastAsia="Times New Roman" w:hAnsi="Arial" w:cs="Arial"/>
-          <w:color w:val="384350"/>
-          <w:sz w:val="23"/>
-          <w:szCs w:val="23"/>
-        </w:rPr>
-      </w:pPr>
+    </w:p>
+    <w:p>
+      <w:pPr>
+        <w:pStyle w:val="Heading1"/>
+      </w:pPr>
+      <w:bookmarkStart w:id="15" w:name="_Toc69632209"/>
+      <w:r>
+        <w:t>References</w:t>
+      </w:r>
+      <w:bookmarkEnd w:id="15"/>
     </w:p>
     <w:p>
       <w:pPr>
@@ -6733,7 +7090,7 @@
           <w:shd w:val="clear" w:color="auto" w:fill="FFFFFF"/>
         </w:rPr>
       </w:pPr>
-      <w:hyperlink r:id="rId18" w:history="1">
+      <w:hyperlink r:id="rId20" w:history="1">
         <w:r>
           <w:rPr>
             <w:rStyle w:val="Hyperlink"/>
@@ -6767,7 +7124,7 @@
           <w:shd w:val="clear" w:color="auto" w:fill="FFFFFF"/>
         </w:rPr>
       </w:pPr>
-      <w:hyperlink r:id="rId19" w:history="1">
+      <w:hyperlink r:id="rId21" w:history="1">
         <w:r>
           <w:rPr>
             <w:rStyle w:val="Hyperlink"/>
@@ -6802,9 +7159,6 @@
         </w:rPr>
         <w:t>The Staying Local Indicator (SLI) provides daily estimated percentages of county populations that have stayed local i.e. within 10km of their usual place of residence, averaged over the preceding seven days.</w:t>
       </w:r>
-      <w:r>
-        <w:br w:type="page"/>
-      </w:r>
     </w:p>
     <w:p/>
     <w:bookmarkStart w:id="16" w:name="_Toc69632210" w:displacedByCustomXml="next"/>
@@ -6827,6 +7181,7 @@
         <w:p>
           <w:pPr>
             <w:pStyle w:val="Heading1"/>
+            <w:ind w:left="0" w:firstLine="0"/>
           </w:pPr>
           <w:r>
             <w:t>Bibliography</w:t>
@@ -7096,28 +7451,6 @@
     </w:p>
     <w:p>
       <w:pPr>
-        <w:keepNext/>
-        <w:keepLines/>
-        <w:pBdr>
-          <w:top w:val="nil"/>
-          <w:left w:val="nil"/>
-          <w:bottom w:val="nil"/>
-          <w:right w:val="nil"/>
-          <w:between w:val="nil"/>
-        </w:pBdr>
-        <w:spacing w:before="240" w:after="0" w:line="480" w:lineRule="auto"/>
-        <w:ind w:left="432" w:hanging="432"/>
-        <w:jc w:val="both"/>
-        <w:rPr>
-          <w:rFonts w:ascii="Cambria" w:eastAsia="Cambria" w:hAnsi="Cambria" w:cs="Cambria"/>
-          <w:color w:val="366091"/>
-          <w:sz w:val="32"/>
-          <w:szCs w:val="32"/>
-        </w:rPr>
-      </w:pPr>
-    </w:p>
-    <w:p>
-      <w:pPr>
         <w:spacing w:line="480" w:lineRule="auto"/>
         <w:jc w:val="both"/>
       </w:pPr>
@@ -7129,7 +7462,7 @@
       </w:pPr>
     </w:p>
     <w:sectPr>
-      <w:footerReference w:type="default" r:id="rId20"/>
+      <w:footerReference w:type="default" r:id="rId22"/>
       <w:pgSz w:w="11906" w:h="16838"/>
       <w:pgMar w:top="1440" w:right="1440" w:bottom="1440" w:left="1440" w:header="708" w:footer="708" w:gutter="0"/>
       <w:pgNumType w:start="0"/>
@@ -7226,7 +7559,7 @@
                 <w:bCs/>
                 <w:noProof/>
               </w:rPr>
-              <w:t>13</w:t>
+              <w:t>6</w:t>
             </w:r>
             <w:r>
               <w:rPr>
@@ -7271,7 +7604,7 @@
                 <w:bCs/>
                 <w:noProof/>
               </w:rPr>
-              <w:t>14</w:t>
+              <w:t>12</w:t>
             </w:r>
             <w:r>
               <w:rPr>
@@ -9356,7 +9689,7 @@
 </file>
 
 <file path=customXml/itemProps1.xml><?xml version="1.0" encoding="utf-8"?>
-<ds:datastoreItem xmlns:ds="http://schemas.openxmlformats.org/officeDocument/2006/customXml" ds:itemID="{561823F4-CDF9-4E54-B5B0-59AA50B17D3F}">
+<ds:datastoreItem xmlns:ds="http://schemas.openxmlformats.org/officeDocument/2006/customXml" ds:itemID="{FF806C47-3025-42E5-94F6-37E402ABBD64}">
   <ds:schemaRefs>
     <ds:schemaRef ds:uri="http://schemas.openxmlformats.org/officeDocument/2006/bibliography"/>
   </ds:schemaRefs>

</xml_diff>

<commit_message>
Latest rev 18April2021 - getting there :-) Three data sources compared and graphed Project coming to a finish code 90%, project doc 75%
</commit_message>
<xml_diff>
--- a/UCDPA_DA Project Report Michael Madigan.docx
+++ b/UCDPA_DA Project Report Michael Madigan.docx
@@ -5849,6 +5849,17 @@
       <w:r>
         <w:t xml:space="preserve"> improve the presentation the data was interpolated </w:t>
       </w:r>
+      <w:r>
+        <w:t xml:space="preserve"> using pandas .interpolate </w:t>
+      </w:r>
+      <w:proofErr w:type="spellStart"/>
+      <w:r>
+        <w:t>funcition</w:t>
+      </w:r>
+      <w:proofErr w:type="spellEnd"/>
+      <w:r>
+        <w:t>.</w:t>
+      </w:r>
     </w:p>
     <w:p>
       <w:pPr>
@@ -5941,8 +5952,6 @@
       <w:r>
         <w:fldChar w:fldCharType="end"/>
       </w:r>
-      <w:bookmarkStart w:id="6" w:name="_GoBack"/>
-      <w:bookmarkEnd w:id="6"/>
     </w:p>
     <w:p>
       <w:pPr>
@@ -6132,7 +6141,10 @@
         <w:pStyle w:val="Caption"/>
         <w:ind w:left="720" w:firstLine="720"/>
       </w:pPr>
-      <w:bookmarkStart w:id="7" w:name="_Ref69623184"/>
+      <w:bookmarkStart w:id="6" w:name="_Ref69623184"/>
+      <w:r>
+        <w:t xml:space="preserve">   </w:t>
+      </w:r>
       <w:r>
         <w:t xml:space="preserve">Figure </w:t>
       </w:r>
@@ -6157,7 +6169,7 @@
         </w:rPr>
         <w:fldChar w:fldCharType="end"/>
       </w:r>
-      <w:bookmarkEnd w:id="7"/>
+      <w:bookmarkEnd w:id="6"/>
       <w:r>
         <w:t xml:space="preserve"> graph before interpolation </w:t>
       </w:r>
@@ -6178,18 +6190,7 @@
           <w:noProof/>
         </w:rPr>
         <w:tab/>
-      </w:r>
-      <w:r>
-        <w:rPr>
-          <w:noProof/>
-        </w:rPr>
-        <w:tab/>
-      </w:r>
-      <w:r>
-        <w:rPr>
-          <w:noProof/>
-        </w:rPr>
-        <w:t xml:space="preserve">  </w:t>
+        <w:t xml:space="preserve">   </w:t>
       </w:r>
       <w:r>
         <w:t xml:space="preserve">Figure </w:t>
@@ -6224,16 +6225,33 @@
     <w:p/>
     <w:p>
       <w:r>
-        <w:t xml:space="preserve">The data was </w:t>
+        <w:t>A subset by ‘state’ using the .</w:t>
       </w:r>
       <w:proofErr w:type="spellStart"/>
       <w:r>
-        <w:t>stipped</w:t>
+        <w:t>loc</w:t>
       </w:r>
       <w:proofErr w:type="spellEnd"/>
       <w:r>
-        <w:t xml:space="preserve"> for ”state” as the comparison in country wide and not a specific county level</w:t>
-      </w:r>
+        <w:t xml:space="preserve"> function was used to create a new data frame.  </w:t>
+      </w:r>
+      <w:proofErr w:type="gramStart"/>
+      <w:r>
+        <w:t>T</w:t>
+      </w:r>
+      <w:r>
+        <w:t xml:space="preserve">he comparison in country wide </w:t>
+      </w:r>
+      <w:r>
+        <w:t xml:space="preserve">at ‘state’ </w:t>
+      </w:r>
+      <w:r>
+        <w:t>and not a specific county level</w:t>
+      </w:r>
+      <w:r>
+        <w:t>.</w:t>
+      </w:r>
+      <w:proofErr w:type="gramEnd"/>
     </w:p>
     <w:p>
       <w:pPr>
@@ -6245,7 +6263,21 @@
         <w:rPr>
           <w:sz w:val="20"/>
         </w:rPr>
-        <w:t>df_SLI_state = df_SLI_Date_County_Value_No_NaN.loc[df_SLI_Date_County_Value_No_NaN["County"] == 'State', :]</w:t>
+        <w:t>df_SLI_state = df_SLI_Date_County_Value_No_</w:t>
+      </w:r>
+      <w:proofErr w:type="gramStart"/>
+      <w:r>
+        <w:rPr>
+          <w:sz w:val="20"/>
+        </w:rPr>
+        <w:t>NaN.loc[</w:t>
+      </w:r>
+      <w:proofErr w:type="gramEnd"/>
+      <w:r>
+        <w:rPr>
+          <w:sz w:val="20"/>
+        </w:rPr>
+        <w:t>df_SLI_Date_County_Value_No_NaN["County"] == 'State', :]</w:t>
       </w:r>
     </w:p>
     <w:p/>
@@ -6267,12 +6299,12 @@
       <w:pPr>
         <w:pStyle w:val="Heading2"/>
       </w:pPr>
-      <w:bookmarkStart w:id="8" w:name="_Toc69632202"/>
+      <w:bookmarkStart w:id="7" w:name="_Toc69632202"/>
       <w:r>
         <w:lastRenderedPageBreak/>
         <w:t>Third data set</w:t>
       </w:r>
-      <w:bookmarkEnd w:id="8"/>
+      <w:bookmarkEnd w:id="7"/>
     </w:p>
     <w:p>
       <w:r>
@@ -6453,186 +6485,208 @@
       <w:pPr>
         <w:pStyle w:val="Heading2"/>
       </w:pPr>
-      <w:bookmarkStart w:id="9" w:name="_Toc69632203"/>
+      <w:bookmarkStart w:id="8" w:name="_Toc69632203"/>
       <w:r>
         <w:lastRenderedPageBreak/>
         <w:t>Merging</w:t>
       </w:r>
+      <w:bookmarkEnd w:id="8"/>
+    </w:p>
+    <w:p>
+      <w:pPr>
+        <w:pStyle w:val="Heading3"/>
+      </w:pPr>
+      <w:bookmarkStart w:id="9" w:name="_Toc69632204"/>
+      <w:r>
+        <w:t>Merge-1</w:t>
+      </w:r>
       <w:bookmarkEnd w:id="9"/>
     </w:p>
     <w:p>
+      <w:r>
+        <w:t>Date from covid cases and staying local were merged</w:t>
+      </w:r>
+    </w:p>
+    <w:p>
+      <w:r>
+        <w:t>Data was merged using a left join matching the two data frames dates as indices</w:t>
+      </w:r>
+    </w:p>
+    <w:p>
+      <w:pPr>
+        <w:ind w:firstLine="432"/>
+      </w:pPr>
+      <w:r>
+        <w:rPr>
+          <w:sz w:val="20"/>
+        </w:rPr>
+        <w:t>df_cases_County = pd.merge(df_IRL, df_SLI_state, left_on='date', right_on='New_Date', how='left')</w:t>
+      </w:r>
+    </w:p>
+    <w:p/>
+    <w:p>
+      <w:r>
+        <w:t>The merged</w:t>
+      </w:r>
+      <w:r>
+        <w:t xml:space="preserve"> </w:t>
+      </w:r>
+      <w:r>
+        <w:t>data frame</w:t>
+      </w:r>
+      <w:r>
+        <w:t xml:space="preserve"> was further reduced and cleaned</w:t>
+      </w:r>
+    </w:p>
+    <w:p>
+      <w:pPr>
+        <w:ind w:firstLine="432"/>
+        <w:rPr>
+          <w:sz w:val="20"/>
+        </w:rPr>
+      </w:pPr>
+      <w:r>
+        <w:rPr>
+          <w:sz w:val="20"/>
+        </w:rPr>
+        <w:t>df_cases_County_cleaned = (df_cases_County_2[(df_cases_County_2[date_cols] != 0).all(axis=1)])</w:t>
+      </w:r>
+    </w:p>
+    <w:p/>
+    <w:p>
+      <w:r>
+        <w:t>After merging and graphing</w:t>
+      </w:r>
+      <w:proofErr w:type="gramStart"/>
+      <w:r>
+        <w:t xml:space="preserve">, </w:t>
+      </w:r>
+      <w:r>
+        <w:t xml:space="preserve"> a</w:t>
+      </w:r>
+      <w:proofErr w:type="gramEnd"/>
+      <w:r>
+        <w:t xml:space="preserve"> calculation to check for </w:t>
+      </w:r>
+      <w:r>
+        <w:t>correlation</w:t>
+      </w:r>
+      <w:r>
+        <w:t xml:space="preserve"> was performed</w:t>
+      </w:r>
+      <w:r>
+        <w:t xml:space="preserve"> to compare the pup </w:t>
+      </w:r>
+      <w:proofErr w:type="spellStart"/>
+      <w:r>
+        <w:t>receipients</w:t>
+      </w:r>
+      <w:proofErr w:type="spellEnd"/>
+      <w:r>
+        <w:t xml:space="preserve"> to cases</w:t>
+      </w:r>
+    </w:p>
+    <w:p>
+      <w:pPr>
+        <w:rPr>
+          <w:sz w:val="20"/>
+        </w:rPr>
+      </w:pPr>
+    </w:p>
+    <w:p>
+      <w:pPr>
+        <w:rPr>
+          <w:sz w:val="20"/>
+        </w:rPr>
+      </w:pPr>
+      <w:r>
+        <w:rPr>
+          <w:sz w:val="20"/>
+        </w:rPr>
+        <w:t>correlation = df_cases_County_2['VALUE'].</w:t>
+      </w:r>
+      <w:proofErr w:type="spellStart"/>
+      <w:r>
+        <w:rPr>
+          <w:sz w:val="20"/>
+        </w:rPr>
+        <w:t>corr</w:t>
+      </w:r>
+      <w:proofErr w:type="spellEnd"/>
+      <w:r>
+        <w:rPr>
+          <w:sz w:val="20"/>
+        </w:rPr>
+        <w:t>( df_cases_County_2['</w:t>
+      </w:r>
+      <w:proofErr w:type="spellStart"/>
+      <w:r>
+        <w:rPr>
+          <w:sz w:val="20"/>
+        </w:rPr>
+        <w:t>new_cases</w:t>
+      </w:r>
+      <w:proofErr w:type="spellEnd"/>
+      <w:r>
+        <w:rPr>
+          <w:sz w:val="20"/>
+        </w:rPr>
+        <w:t>'], method='</w:t>
+      </w:r>
+      <w:r>
+        <w:rPr>
+          <w:sz w:val="20"/>
+        </w:rPr>
+        <w:t>Pearson</w:t>
+      </w:r>
+      <w:r>
+        <w:rPr>
+          <w:sz w:val="20"/>
+        </w:rPr>
+        <w:t>')</w:t>
+      </w:r>
+    </w:p>
+    <w:p>
+      <w:pPr>
+        <w:rPr>
+          <w:sz w:val="20"/>
+        </w:rPr>
+      </w:pPr>
+      <w:r>
+        <w:rPr>
+          <w:sz w:val="20"/>
+        </w:rPr>
+        <w:t>print('\n coor1 = ', correlation)</w:t>
+      </w:r>
+    </w:p>
+    <w:p/>
+    <w:p>
+      <w:r>
+        <w:t xml:space="preserve">The </w:t>
+      </w:r>
+      <w:r>
+        <w:t>Pearson’s coe</w:t>
+      </w:r>
+      <w:r>
+        <w:t>f</w:t>
+      </w:r>
+      <w:r>
+        <w:t>ficient data</w:t>
+      </w:r>
+      <w:r>
+        <w:t xml:space="preserve"> is discussed in results section</w:t>
+      </w:r>
+    </w:p>
+    <w:p/>
+    <w:p>
       <w:pPr>
         <w:pStyle w:val="Heading3"/>
       </w:pPr>
-      <w:bookmarkStart w:id="10" w:name="_Toc69632204"/>
-      <w:r>
-        <w:t>Merge-1</w:t>
+      <w:bookmarkStart w:id="10" w:name="_Toc69632205"/>
+      <w:r>
+        <w:t>Merge-2</w:t>
       </w:r>
       <w:bookmarkEnd w:id="10"/>
-    </w:p>
-    <w:p>
-      <w:r>
-        <w:t>Date from covid cases and staying local were merged</w:t>
-      </w:r>
-    </w:p>
-    <w:p>
-      <w:r>
-        <w:t>Data was merged using a left join matching the two data frames dates as indices</w:t>
-      </w:r>
-    </w:p>
-    <w:p>
-      <w:pPr>
-        <w:ind w:firstLine="432"/>
-      </w:pPr>
-      <w:r>
-        <w:rPr>
-          <w:sz w:val="20"/>
-        </w:rPr>
-        <w:t>df_cases_County = pd.merge(df_IRL, df_SLI_state, left_on='date', right_on='New_Date', how='left')</w:t>
-      </w:r>
-    </w:p>
-    <w:p/>
-    <w:p>
-      <w:r>
-        <w:t>The merged</w:t>
-      </w:r>
-      <w:r>
-        <w:t xml:space="preserve"> </w:t>
-      </w:r>
-      <w:r>
-        <w:t>data frame</w:t>
-      </w:r>
-      <w:r>
-        <w:t xml:space="preserve"> was further reduced and cleaned</w:t>
-      </w:r>
-    </w:p>
-    <w:p>
-      <w:pPr>
-        <w:ind w:firstLine="432"/>
-        <w:rPr>
-          <w:sz w:val="20"/>
-        </w:rPr>
-      </w:pPr>
-      <w:r>
-        <w:rPr>
-          <w:sz w:val="20"/>
-        </w:rPr>
-        <w:t>df_cases_County_cleaned = (df_cases_County_2[(df_cases_County_2[date_cols] != 0).all(axis=1)])</w:t>
-      </w:r>
-    </w:p>
-    <w:p/>
-    <w:p>
-      <w:r>
-        <w:t xml:space="preserve">After merging the and graphing a calculation to check for </w:t>
-      </w:r>
-      <w:r>
-        <w:t>correlation</w:t>
-      </w:r>
-      <w:r>
-        <w:t xml:space="preserve"> was performed</w:t>
-      </w:r>
-    </w:p>
-    <w:p>
-      <w:pPr>
-        <w:rPr>
-          <w:sz w:val="20"/>
-        </w:rPr>
-      </w:pPr>
-    </w:p>
-    <w:p>
-      <w:pPr>
-        <w:rPr>
-          <w:sz w:val="20"/>
-        </w:rPr>
-      </w:pPr>
-      <w:r>
-        <w:rPr>
-          <w:sz w:val="20"/>
-        </w:rPr>
-        <w:t>correlation = df_cases_County_2['VALUE'].</w:t>
-      </w:r>
-      <w:proofErr w:type="spellStart"/>
-      <w:r>
-        <w:rPr>
-          <w:sz w:val="20"/>
-        </w:rPr>
-        <w:t>corr</w:t>
-      </w:r>
-      <w:proofErr w:type="spellEnd"/>
-      <w:r>
-        <w:rPr>
-          <w:sz w:val="20"/>
-        </w:rPr>
-        <w:t>( df_cases_County_2['</w:t>
-      </w:r>
-      <w:proofErr w:type="spellStart"/>
-      <w:r>
-        <w:rPr>
-          <w:sz w:val="20"/>
-        </w:rPr>
-        <w:t>new_cases</w:t>
-      </w:r>
-      <w:proofErr w:type="spellEnd"/>
-      <w:r>
-        <w:rPr>
-          <w:sz w:val="20"/>
-        </w:rPr>
-        <w:t>'], method='</w:t>
-      </w:r>
-      <w:r>
-        <w:rPr>
-          <w:sz w:val="20"/>
-        </w:rPr>
-        <w:t>Pearson</w:t>
-      </w:r>
-      <w:r>
-        <w:rPr>
-          <w:sz w:val="20"/>
-        </w:rPr>
-        <w:t>')</w:t>
-      </w:r>
-    </w:p>
-    <w:p>
-      <w:pPr>
-        <w:rPr>
-          <w:sz w:val="20"/>
-        </w:rPr>
-      </w:pPr>
-      <w:r>
-        <w:rPr>
-          <w:sz w:val="20"/>
-        </w:rPr>
-        <w:t>print('\n coor1 = ', correlation)</w:t>
-      </w:r>
-    </w:p>
-    <w:p/>
-    <w:p>
-      <w:r>
-        <w:t xml:space="preserve">The </w:t>
-      </w:r>
-      <w:r>
-        <w:t>Pearson’s coe</w:t>
-      </w:r>
-      <w:r>
-        <w:t>f</w:t>
-      </w:r>
-      <w:r>
-        <w:t>ficient data</w:t>
-      </w:r>
-      <w:r>
-        <w:t xml:space="preserve"> is discussed in results section</w:t>
-      </w:r>
-    </w:p>
-    <w:p/>
-    <w:p>
-      <w:pPr>
-        <w:pStyle w:val="Heading3"/>
-      </w:pPr>
-      <w:bookmarkStart w:id="11" w:name="_Toc69632205"/>
-      <w:r>
-        <w:t>Merge-2</w:t>
-      </w:r>
-      <w:bookmarkEnd w:id="11"/>
     </w:p>
     <w:p>
       <w:r>
@@ -6768,16 +6822,22 @@
       <w:pPr>
         <w:pStyle w:val="Heading3"/>
       </w:pPr>
-      <w:bookmarkStart w:id="12" w:name="_Toc69632206"/>
+      <w:bookmarkStart w:id="11" w:name="_Toc69632206"/>
       <w:r>
         <w:lastRenderedPageBreak/>
         <w:t>Plotting</w:t>
       </w:r>
-      <w:bookmarkEnd w:id="12"/>
-    </w:p>
-    <w:p>
-      <w:r>
-        <w:t xml:space="preserve">Data was plotted and display in the reports section.  This used </w:t>
+      <w:bookmarkEnd w:id="11"/>
+    </w:p>
+    <w:p>
+      <w:r>
+        <w:t>Data was plotted and display</w:t>
+      </w:r>
+      <w:r>
+        <w:t>ed</w:t>
+      </w:r>
+      <w:r>
+        <w:t xml:space="preserve"> in the reports section.  This used </w:t>
       </w:r>
       <w:proofErr w:type="spellStart"/>
       <w:r>
@@ -6811,7 +6871,19 @@
       </w:r>
       <w:proofErr w:type="gramEnd"/>
       <w:r>
-        <w:t xml:space="preserve"> used with limits when the data ranges was different.  The recommend object-oriented approach was used</w:t>
+        <w:t xml:space="preserve"> used with limits when the data ranges w</w:t>
+      </w:r>
+      <w:r>
+        <w:t>ere</w:t>
+      </w:r>
+      <w:r>
+        <w:t xml:space="preserve"> different.  The recommend</w:t>
+      </w:r>
+      <w:r>
+        <w:t>ed</w:t>
+      </w:r>
+      <w:r>
+        <w:t xml:space="preserve"> object-oriented approach was used</w:t>
       </w:r>
     </w:p>
     <w:p>
@@ -6824,42 +6896,56 @@
         <w:t>Titles, axis labels are included in this code.</w:t>
       </w:r>
     </w:p>
-    <w:p/>
+    <w:p>
+      <w:r>
+        <w:t xml:space="preserve"> The data was arranged using ‘grouped by’ features in preparation for plotting on bar charts</w:t>
+      </w:r>
+    </w:p>
     <w:p>
       <w:pPr>
         <w:pStyle w:val="Heading1"/>
       </w:pPr>
-      <w:bookmarkStart w:id="13" w:name="_Toc69632207"/>
-    </w:p>
-    <w:p>
-      <w:pPr>
-        <w:pStyle w:val="Heading1"/>
-      </w:pPr>
-      <w:r>
-        <w:t>Results</w:t>
-      </w:r>
-      <w:bookmarkEnd w:id="13"/>
-    </w:p>
-    <w:p>
-      <w:r>
-        <w:t>&lt;&lt;Include the charts and describe them&gt;&gt;</w:t>
-      </w:r>
-    </w:p>
-    <w:p/>
-    <w:p>
-      <w:bookmarkStart w:id="14" w:name="_Toc69632208"/>
-      <w:r>
+      <w:bookmarkStart w:id="12" w:name="_Toc69632207"/>
+    </w:p>
+    <w:p>
+      <w:pPr>
         <w:rPr>
           <w:b/>
           <w:color w:val="0070C0"/>
           <w:sz w:val="32"/>
           <w:szCs w:val="32"/>
         </w:rPr>
+      </w:pPr>
+      <w:r>
+        <w:br w:type="page"/>
+      </w:r>
+    </w:p>
+    <w:p>
+      <w:pPr>
+        <w:pStyle w:val="Heading1"/>
+      </w:pPr>
+      <w:r>
+        <w:lastRenderedPageBreak/>
+        <w:t>Results</w:t>
+      </w:r>
+      <w:bookmarkEnd w:id="12"/>
+    </w:p>
+    <w:p>
+      <w:r>
+        <w:t>&lt;&lt;Include the charts and describe them&gt;&gt;</w:t>
+      </w:r>
+    </w:p>
+    <w:p/>
+    <w:p>
+      <w:pPr>
+        <w:keepNext/>
+      </w:pPr>
+      <w:r>
         <w:drawing>
-          <wp:inline distT="0" distB="0" distL="0" distR="0" wp14:anchorId="60AFA1C4" wp14:editId="7415CDB4">
-            <wp:extent cx="5731510" cy="4520912"/>
+          <wp:inline distT="0" distB="0" distL="0" distR="0" wp14:anchorId="6EA09740" wp14:editId="21D77141">
+            <wp:extent cx="5731510" cy="2917804"/>
             <wp:effectExtent l="0" t="0" r="2540" b="0"/>
-            <wp:docPr id="9" name="Picture 9"/>
+            <wp:docPr id="19" name="Picture 19"/>
             <wp:cNvGraphicFramePr>
               <a:graphicFrameLocks xmlns:a="http://schemas.openxmlformats.org/drawingml/2006/main" noChangeAspect="1"/>
             </wp:cNvGraphicFramePr>
@@ -6879,7 +6965,7 @@
                   <pic:spPr>
                     <a:xfrm>
                       <a:off x="0" y="0"/>
-                      <a:ext cx="5731510" cy="4520912"/>
+                      <a:ext cx="5731510" cy="2917804"/>
                     </a:xfrm>
                     <a:prstGeom prst="rect">
                       <a:avLst/>
@@ -6893,13 +6979,63 @@
       </w:r>
     </w:p>
     <w:p>
-      <w:r>
+      <w:pPr>
+        <w:pStyle w:val="Caption"/>
+        <w:jc w:val="center"/>
+      </w:pPr>
+      <w:r>
+        <w:t xml:space="preserve">Figure </w:t>
+      </w:r>
+      <w:r>
+        <w:fldChar w:fldCharType="begin"/>
+      </w:r>
+      <w:r>
+        <w:instrText xml:space="preserve"> SEQ Figure \* ARABIC </w:instrText>
+      </w:r>
+      <w:r>
+        <w:fldChar w:fldCharType="separate"/>
+      </w:r>
+      <w:r>
+        <w:rPr>
+          <w:noProof/>
+        </w:rPr>
+        <w:t>3</w:t>
+      </w:r>
+      <w:r>
+        <w:fldChar w:fldCharType="end"/>
+      </w:r>
+      <w:r>
+        <w:t xml:space="preserve"> plot of Irish </w:t>
+      </w:r>
+      <w:proofErr w:type="spellStart"/>
+      <w:r>
+        <w:t>covid</w:t>
+      </w:r>
+      <w:proofErr w:type="spellEnd"/>
+      <w:r>
+        <w:t xml:space="preserve"> case and staying local % by date</w:t>
+      </w:r>
+      <w:bookmarkStart w:id="13" w:name="_GoBack"/>
+      <w:bookmarkEnd w:id="13"/>
+    </w:p>
+    <w:p/>
+    <w:p/>
+    <w:p/>
+    <w:p>
+      <w:bookmarkStart w:id="14" w:name="_Toc69632208"/>
+      <w:r>
+        <w:rPr>
+          <w:b/>
+          <w:color w:val="0070C0"/>
+          <w:sz w:val="32"/>
+          <w:szCs w:val="32"/>
+        </w:rPr>
         <w:lastRenderedPageBreak/>
         <w:drawing>
-          <wp:inline distT="0" distB="0" distL="0" distR="0" wp14:anchorId="66A70F42" wp14:editId="50DAA6EB">
-            <wp:extent cx="5731510" cy="3138859"/>
-            <wp:effectExtent l="0" t="0" r="2540" b="4445"/>
-            <wp:docPr id="12" name="Picture 12"/>
+          <wp:inline distT="0" distB="0" distL="0" distR="0" wp14:anchorId="60AFA1C4" wp14:editId="7415CDB4">
+            <wp:extent cx="5731510" cy="4520912"/>
+            <wp:effectExtent l="0" t="0" r="2540" b="0"/>
+            <wp:docPr id="9" name="Picture 9"/>
             <wp:cNvGraphicFramePr>
               <a:graphicFrameLocks xmlns:a="http://schemas.openxmlformats.org/drawingml/2006/main" noChangeAspect="1"/>
             </wp:cNvGraphicFramePr>
@@ -6919,7 +7055,7 @@
                   <pic:spPr>
                     <a:xfrm>
                       <a:off x="0" y="0"/>
-                      <a:ext cx="5731510" cy="3138859"/>
+                      <a:ext cx="5731510" cy="4520912"/>
                     </a:xfrm>
                     <a:prstGeom prst="rect">
                       <a:avLst/>
@@ -6933,20 +7069,12 @@
       </w:r>
     </w:p>
     <w:p>
-      <w:pPr>
-        <w:rPr>
-          <w:b/>
-          <w:color w:val="0070C0"/>
-          <w:sz w:val="32"/>
-          <w:szCs w:val="32"/>
-        </w:rPr>
-      </w:pPr>
       <w:r>
         <w:drawing>
-          <wp:inline distT="0" distB="0" distL="0" distR="0" wp14:anchorId="7C8118B9" wp14:editId="4F58B9D8">
-            <wp:extent cx="5731510" cy="2970465"/>
-            <wp:effectExtent l="0" t="0" r="2540" b="1905"/>
-            <wp:docPr id="18" name="Picture 18"/>
+          <wp:inline distT="0" distB="0" distL="0" distR="0" wp14:anchorId="66A70F42" wp14:editId="50DAA6EB">
+            <wp:extent cx="5731510" cy="3138859"/>
+            <wp:effectExtent l="0" t="0" r="2540" b="4445"/>
+            <wp:docPr id="12" name="Picture 12"/>
             <wp:cNvGraphicFramePr>
               <a:graphicFrameLocks xmlns:a="http://schemas.openxmlformats.org/drawingml/2006/main" noChangeAspect="1"/>
             </wp:cNvGraphicFramePr>
@@ -6966,7 +7094,7 @@
                   <pic:spPr>
                     <a:xfrm>
                       <a:off x="0" y="0"/>
-                      <a:ext cx="5731510" cy="2970465"/>
+                      <a:ext cx="5731510" cy="3138859"/>
                     </a:xfrm>
                     <a:prstGeom prst="rect">
                       <a:avLst/>
@@ -6991,9 +7119,20 @@
     </w:p>
     <w:p>
       <w:pPr>
+        <w:rPr>
+          <w:b/>
+          <w:color w:val="0070C0"/>
+          <w:sz w:val="32"/>
+          <w:szCs w:val="32"/>
+        </w:rPr>
+      </w:pPr>
+    </w:p>
+    <w:p>
+      <w:pPr>
         <w:pStyle w:val="Heading1"/>
       </w:pPr>
       <w:r>
+        <w:lastRenderedPageBreak/>
         <w:t>Insights</w:t>
       </w:r>
       <w:bookmarkEnd w:id="14"/>
@@ -7559,7 +7698,7 @@
                 <w:bCs/>
                 <w:noProof/>
               </w:rPr>
-              <w:t>6</w:t>
+              <w:t>10</w:t>
             </w:r>
             <w:r>
               <w:rPr>
@@ -7604,7 +7743,7 @@
                 <w:bCs/>
                 <w:noProof/>
               </w:rPr>
-              <w:t>12</w:t>
+              <w:t>14</w:t>
             </w:r>
             <w:r>
               <w:rPr>
@@ -9689,7 +9828,7 @@
 </file>
 
 <file path=customXml/itemProps1.xml><?xml version="1.0" encoding="utf-8"?>
-<ds:datastoreItem xmlns:ds="http://schemas.openxmlformats.org/officeDocument/2006/customXml" ds:itemID="{FF806C47-3025-42E5-94F6-37E402ABBD64}">
+<ds:datastoreItem xmlns:ds="http://schemas.openxmlformats.org/officeDocument/2006/customXml" ds:itemID="{D25F5F3A-A209-4748-829A-3242812C2566}">
   <ds:schemaRefs>
     <ds:schemaRef ds:uri="http://schemas.openxmlformats.org/officeDocument/2006/bibliography"/>
   </ds:schemaRefs>

</xml_diff>

<commit_message>
Latest rev 18April2021 - getting there :-) Three data sources compared and graphed Project coming to a finish code 99%, project doc 99%
</commit_message>
<xml_diff>
--- a/UCDPA_DA Project Report Michael Madigan.docx
+++ b/UCDPA_DA Project Report Michael Madigan.docx
@@ -4902,7 +4902,7 @@
                                     </pic:cNvPicPr>
                                   </pic:nvPicPr>
                                   <pic:blipFill>
-                                    <a:blip r:embed="rId13">
+                                    <a:blip r:embed="rId12">
                                       <a:extLst>
                                         <a:ext uri="{28A0092B-C50C-407E-A947-70E740481C1C}">
                                           <a14:useLocalDpi xmlns:a14="http://schemas.microsoft.com/office/drawing/2010/main" val="0"/>
@@ -6077,7 +6077,7 @@
       <w:r>
         <w:t xml:space="preserve">Second dataset from </w:t>
       </w:r>
-      <w:hyperlink r:id="rId14" w:history="1">
+      <w:hyperlink r:id="rId13" w:history="1">
         <w:r>
           <w:rPr>
             <w:rStyle w:val="Hyperlink"/>
@@ -6419,7 +6419,7 @@
                     <pic:cNvPicPr/>
                   </pic:nvPicPr>
                   <pic:blipFill>
-                    <a:blip r:embed="rId15"/>
+                    <a:blip r:embed="rId14"/>
                     <a:stretch>
                       <a:fillRect/>
                     </a:stretch>
@@ -6462,7 +6462,7 @@
                     <pic:cNvPicPr/>
                   </pic:nvPicPr>
                   <pic:blipFill rotWithShape="1">
-                    <a:blip r:embed="rId16"/>
+                    <a:blip r:embed="rId15"/>
                     <a:srcRect r="18769"/>
                     <a:stretch/>
                   </pic:blipFill>
@@ -6499,14 +6499,27 @@
       <w:r>
         <w:t xml:space="preserve">Figure </w:t>
       </w:r>
-      <w:fldSimple w:instr=" SEQ Figure \* ARABIC ">
-        <w:r>
-          <w:rPr>
-            <w:noProof/>
-          </w:rPr>
-          <w:t>1</w:t>
-        </w:r>
-      </w:fldSimple>
+      <w:r>
+        <w:fldChar w:fldCharType="begin"/>
+      </w:r>
+      <w:r>
+        <w:instrText xml:space="preserve"> SEQ Figure \* ARABIC </w:instrText>
+      </w:r>
+      <w:r>
+        <w:fldChar w:fldCharType="separate"/>
+      </w:r>
+      <w:r>
+        <w:rPr>
+          <w:noProof/>
+        </w:rPr>
+        <w:t>1</w:t>
+      </w:r>
+      <w:r>
+        <w:rPr>
+          <w:noProof/>
+        </w:rPr>
+        <w:fldChar w:fldCharType="end"/>
+      </w:r>
       <w:bookmarkEnd w:id="6"/>
       <w:r>
         <w:t xml:space="preserve"> graph before interpolation   </w:t>
@@ -6584,14 +6597,27 @@
       <w:r>
         <w:t xml:space="preserve">Figure </w:t>
       </w:r>
-      <w:fldSimple w:instr=" SEQ Figure \* ARABIC ">
-        <w:r>
-          <w:rPr>
-            <w:noProof/>
-          </w:rPr>
-          <w:t>2</w:t>
-        </w:r>
-      </w:fldSimple>
+      <w:r>
+        <w:fldChar w:fldCharType="begin"/>
+      </w:r>
+      <w:r>
+        <w:instrText xml:space="preserve"> SEQ Figure \* ARABIC </w:instrText>
+      </w:r>
+      <w:r>
+        <w:fldChar w:fldCharType="separate"/>
+      </w:r>
+      <w:r>
+        <w:rPr>
+          <w:noProof/>
+        </w:rPr>
+        <w:t>2</w:t>
+      </w:r>
+      <w:r>
+        <w:rPr>
+          <w:noProof/>
+        </w:rPr>
+        <w:fldChar w:fldCharType="end"/>
+      </w:r>
       <w:r>
         <w:t xml:space="preserve"> graph after interpolation</w:t>
       </w:r>
@@ -7295,10 +7321,251 @@
           <w:noProof/>
         </w:rPr>
         <w:drawing>
-          <wp:inline distT="0" distB="0" distL="0" distR="0" wp14:anchorId="1B55637B" wp14:editId="35D62693">
+          <wp:inline distT="0" distB="0" distL="0" distR="0" wp14:anchorId="347619F9" wp14:editId="31CF22F9">
             <wp:extent cx="5731510" cy="2982712"/>
             <wp:effectExtent l="0" t="0" r="2540" b="8255"/>
             <wp:docPr id="20" name="Picture 20"/>
+            <wp:cNvGraphicFramePr>
+              <a:graphicFrameLocks xmlns:a="http://schemas.openxmlformats.org/drawingml/2006/main" noChangeAspect="1"/>
+            </wp:cNvGraphicFramePr>
+            <a:graphic xmlns:a="http://schemas.openxmlformats.org/drawingml/2006/main">
+              <a:graphicData uri="http://schemas.openxmlformats.org/drawingml/2006/picture">
+                <pic:pic xmlns:pic="http://schemas.openxmlformats.org/drawingml/2006/picture">
+                  <pic:nvPicPr>
+                    <pic:cNvPr id="0" name=""/>
+                    <pic:cNvPicPr/>
+                  </pic:nvPicPr>
+                  <pic:blipFill>
+                    <a:blip r:embed="rId16"/>
+                    <a:stretch>
+                      <a:fillRect/>
+                    </a:stretch>
+                  </pic:blipFill>
+                  <pic:spPr>
+                    <a:xfrm>
+                      <a:off x="0" y="0"/>
+                      <a:ext cx="5731510" cy="2982712"/>
+                    </a:xfrm>
+                    <a:prstGeom prst="rect">
+                      <a:avLst/>
+                    </a:prstGeom>
+                  </pic:spPr>
+                </pic:pic>
+              </a:graphicData>
+            </a:graphic>
+          </wp:inline>
+        </w:drawing>
+      </w:r>
+    </w:p>
+    <w:p>
+      <w:pPr>
+        <w:pStyle w:val="Caption"/>
+        <w:jc w:val="center"/>
+      </w:pPr>
+      <w:bookmarkStart w:id="14" w:name="_Ref69736521"/>
+      <w:r>
+        <w:t xml:space="preserve">Figure </w:t>
+      </w:r>
+      <w:r>
+        <w:fldChar w:fldCharType="begin"/>
+      </w:r>
+      <w:r>
+        <w:instrText xml:space="preserve"> SEQ Figure \* ARABIC </w:instrText>
+      </w:r>
+      <w:r>
+        <w:fldChar w:fldCharType="separate"/>
+      </w:r>
+      <w:r>
+        <w:rPr>
+          <w:noProof/>
+        </w:rPr>
+        <w:t>3</w:t>
+      </w:r>
+      <w:r>
+        <w:rPr>
+          <w:noProof/>
+        </w:rPr>
+        <w:fldChar w:fldCharType="end"/>
+      </w:r>
+      <w:bookmarkEnd w:id="14"/>
+      <w:r>
+        <w:t xml:space="preserve"> plot of Irish covid case and staying local % by date</w:t>
+      </w:r>
+    </w:p>
+    <w:p/>
+    <w:p>
+      <w:r>
+        <w:t>Figure 3 above displays a trend of Irish coved cases recorded since February 2020 until present day (blue) along with staying local indicator</w:t>
+      </w:r>
+      <w:r>
+        <w:t xml:space="preserve"> (</w:t>
+      </w:r>
+      <w:proofErr w:type="spellStart"/>
+      <w:r>
+        <w:t>organge</w:t>
+      </w:r>
+      <w:proofErr w:type="spellEnd"/>
+      <w:r>
+        <w:t>)</w:t>
+      </w:r>
+      <w:r>
+        <w:t xml:space="preserve"> over same period. </w:t>
+      </w:r>
+    </w:p>
+    <w:p/>
+    <w:p>
+      <w:pPr>
+        <w:pStyle w:val="Heading3"/>
+      </w:pPr>
+      <w:bookmarkStart w:id="15" w:name="_Toc69732704"/>
+      <w:r>
+        <w:t>Insight-1</w:t>
+      </w:r>
+      <w:bookmarkEnd w:id="15"/>
+    </w:p>
+    <w:p>
+      <w:r>
+        <w:t xml:space="preserve">Three </w:t>
+      </w:r>
+      <w:r>
+        <w:t>key insights from this graph:</w:t>
+      </w:r>
+    </w:p>
+    <w:p>
+      <w:pPr>
+        <w:pStyle w:val="ListParagraph"/>
+        <w:numPr>
+          <w:ilvl w:val="0"/>
+          <w:numId w:val="4"/>
+        </w:numPr>
+      </w:pPr>
+      <w:r>
+        <w:t>The large decrease in staying local in December 2020 dig forecast the large spiked in new covid cases.</w:t>
+      </w:r>
+    </w:p>
+    <w:p>
+      <w:pPr>
+        <w:pStyle w:val="ListParagraph"/>
+        <w:numPr>
+          <w:ilvl w:val="0"/>
+          <w:numId w:val="4"/>
+        </w:numPr>
+      </w:pPr>
+      <w:r>
+        <w:t>Th</w:t>
+      </w:r>
+      <w:r>
+        <w:t>e January spike i</w:t>
+      </w:r>
+      <w:r>
+        <w:t>s the only event in which the staying local data yield</w:t>
+      </w:r>
+      <w:r>
+        <w:t>ed</w:t>
+      </w:r>
+      <w:r>
+        <w:t xml:space="preserve"> significant correlation.  To check </w:t>
+      </w:r>
+      <w:r>
+        <w:t xml:space="preserve">for </w:t>
+      </w:r>
+      <w:r>
+        <w:t>statistical</w:t>
+      </w:r>
+      <w:r>
+        <w:t xml:space="preserve"> </w:t>
+      </w:r>
+      <w:r>
+        <w:t>correlat</w:t>
+      </w:r>
+      <w:r>
+        <w:t xml:space="preserve">ion </w:t>
+      </w:r>
+      <w:r>
+        <w:t>the program ran a python ‘.</w:t>
+      </w:r>
+      <w:proofErr w:type="spellStart"/>
+      <w:r>
+        <w:t>corr</w:t>
+      </w:r>
+      <w:proofErr w:type="spellEnd"/>
+      <w:r>
+        <w:t>’ test which confirm</w:t>
+      </w:r>
+      <w:r>
+        <w:t xml:space="preserve">ed </w:t>
+      </w:r>
+      <w:r>
+        <w:t xml:space="preserve">a poor correlation </w:t>
+      </w:r>
+      <w:proofErr w:type="gramStart"/>
+      <w:r>
+        <w:t xml:space="preserve">as </w:t>
+      </w:r>
+      <w:r>
+        <w:t xml:space="preserve"> 0.12</w:t>
+      </w:r>
+      <w:proofErr w:type="gramEnd"/>
+      <w:r>
+        <w:t xml:space="preserve">. </w:t>
+      </w:r>
+      <w:r>
+        <w:t xml:space="preserve"> A value of 1 would be a perfect correlation.</w:t>
+      </w:r>
+    </w:p>
+    <w:p>
+      <w:pPr>
+        <w:pStyle w:val="ListParagraph"/>
+        <w:numPr>
+          <w:ilvl w:val="0"/>
+          <w:numId w:val="4"/>
+        </w:numPr>
+      </w:pPr>
+      <w:r>
+        <w:t>In light of this poor correlation I would advise against using GPS tracking data for covid forecasting as the personal intrusion while data is anonymised does not out weight the insignificant benefit</w:t>
+      </w:r>
+    </w:p>
+    <w:p/>
+    <w:p/>
+    <w:p>
+      <w:pPr>
+        <w:rPr>
+          <w:b/>
+          <w:color w:val="0070C0"/>
+          <w:sz w:val="28"/>
+          <w:szCs w:val="28"/>
+        </w:rPr>
+      </w:pPr>
+      <w:r>
+        <w:br w:type="page"/>
+      </w:r>
+    </w:p>
+    <w:p>
+      <w:pPr>
+        <w:pStyle w:val="Heading2"/>
+      </w:pPr>
+      <w:bookmarkStart w:id="16" w:name="_Toc69732705"/>
+      <w:r>
+        <w:lastRenderedPageBreak/>
+        <w:t>Result 2</w:t>
+      </w:r>
+      <w:bookmarkEnd w:id="16"/>
+    </w:p>
+    <w:p>
+      <w:pPr>
+        <w:keepNext/>
+      </w:pPr>
+    </w:p>
+    <w:p>
+      <w:pPr>
+        <w:keepNext/>
+      </w:pPr>
+      <w:r>
+        <w:drawing>
+          <wp:inline distT="0" distB="0" distL="0" distR="0" wp14:anchorId="4283C416" wp14:editId="54066944">
+            <wp:extent cx="5731510" cy="3065990"/>
+            <wp:effectExtent l="0" t="0" r="2540" b="1270"/>
+            <wp:docPr id="9" name="Picture 9"/>
             <wp:cNvGraphicFramePr>
               <a:graphicFrameLocks xmlns:a="http://schemas.openxmlformats.org/drawingml/2006/main" noChangeAspect="1"/>
             </wp:cNvGraphicFramePr>
@@ -7318,7 +7585,7 @@
                   <pic:spPr>
                     <a:xfrm>
                       <a:off x="0" y="0"/>
-                      <a:ext cx="5731510" cy="2982712"/>
+                      <a:ext cx="5731510" cy="3065990"/>
                     </a:xfrm>
                     <a:prstGeom prst="rect">
                       <a:avLst/>
@@ -7339,153 +7606,52 @@
       <w:r>
         <w:t xml:space="preserve">Figure </w:t>
       </w:r>
-      <w:fldSimple w:instr=" SEQ Figure \* ARABIC ">
-        <w:r>
-          <w:rPr>
-            <w:noProof/>
-          </w:rPr>
-          <w:t>3</w:t>
-        </w:r>
-      </w:fldSimple>
-      <w:r>
-        <w:t xml:space="preserve"> plot of Irish covid case and staying local % by date</w:t>
+      <w:r>
+        <w:fldChar w:fldCharType="begin"/>
+      </w:r>
+      <w:r>
+        <w:instrText xml:space="preserve"> SEQ Figure \* ARABIC </w:instrText>
+      </w:r>
+      <w:r>
+        <w:fldChar w:fldCharType="separate"/>
+      </w:r>
+      <w:r>
+        <w:rPr>
+          <w:noProof/>
+        </w:rPr>
+        <w:t>4</w:t>
+      </w:r>
+      <w:r>
+        <w:rPr>
+          <w:noProof/>
+        </w:rPr>
+        <w:fldChar w:fldCharType="end"/>
+      </w:r>
+      <w:r>
+        <w:t xml:space="preserve"> Plot of covid cases vs pup</w:t>
       </w:r>
     </w:p>
     <w:p/>
     <w:p>
       <w:r>
-        <w:t>Figure 3 above displays a trend of Irish coved cases recorded since February 2020 until present day (blue) along with staying local indicator</w:t>
-      </w:r>
-      <w:r>
-        <w:t xml:space="preserve"> (</w:t>
-      </w:r>
-      <w:proofErr w:type="spellStart"/>
-      <w:r>
-        <w:t>organge</w:t>
-      </w:r>
-      <w:proofErr w:type="spellEnd"/>
-      <w:r>
-        <w:t>)</w:t>
-      </w:r>
-      <w:r>
-        <w:t xml:space="preserve"> over same period. </w:t>
-      </w:r>
-    </w:p>
-    <w:p/>
+        <w:t>This bar graph illustrates the trend of people receiving payment vs new cases of covid</w:t>
+      </w:r>
+    </w:p>
     <w:p>
       <w:pPr>
         <w:pStyle w:val="Heading3"/>
       </w:pPr>
-      <w:bookmarkStart w:id="14" w:name="_Toc69732704"/>
-      <w:r>
-        <w:t>Insight-1</w:t>
-      </w:r>
-      <w:bookmarkEnd w:id="14"/>
-    </w:p>
-    <w:p>
-      <w:r>
-        <w:t xml:space="preserve">Three </w:t>
-      </w:r>
-      <w:r>
-        <w:t>key insights from this graph:</w:t>
-      </w:r>
-    </w:p>
-    <w:p>
-      <w:pPr>
-        <w:pStyle w:val="ListParagraph"/>
-        <w:numPr>
-          <w:ilvl w:val="0"/>
-          <w:numId w:val="4"/>
-        </w:numPr>
-      </w:pPr>
-      <w:r>
-        <w:t>The large decrease in staying local in December 2020 dig forecast the large spiked in new covid cases.</w:t>
-      </w:r>
-    </w:p>
-    <w:p>
-      <w:pPr>
-        <w:pStyle w:val="ListParagraph"/>
-        <w:numPr>
-          <w:ilvl w:val="0"/>
-          <w:numId w:val="4"/>
-        </w:numPr>
-      </w:pPr>
-      <w:r>
-        <w:t>Th</w:t>
-      </w:r>
-      <w:r>
-        <w:t>e January spike i</w:t>
-      </w:r>
-      <w:r>
-        <w:t>s the only event in which the staying local data yield</w:t>
-      </w:r>
-      <w:r>
-        <w:t>ed</w:t>
-      </w:r>
-      <w:r>
-        <w:t xml:space="preserve"> significant correlation.  To check </w:t>
-      </w:r>
-      <w:r>
-        <w:t xml:space="preserve">for </w:t>
-      </w:r>
-      <w:r>
-        <w:t>statistical</w:t>
-      </w:r>
-      <w:r>
-        <w:t xml:space="preserve"> </w:t>
-      </w:r>
-      <w:r>
-        <w:t>correlat</w:t>
-      </w:r>
-      <w:r>
-        <w:t xml:space="preserve">ion </w:t>
-      </w:r>
-      <w:r>
-        <w:t>the program ran a python ‘.</w:t>
-      </w:r>
-      <w:proofErr w:type="spellStart"/>
-      <w:r>
-        <w:t>corr</w:t>
-      </w:r>
-      <w:proofErr w:type="spellEnd"/>
-      <w:r>
-        <w:t>’ test which confirm</w:t>
-      </w:r>
-      <w:r>
-        <w:t xml:space="preserve">ed </w:t>
-      </w:r>
-      <w:r>
-        <w:t xml:space="preserve">a poor correlation </w:t>
-      </w:r>
-      <w:proofErr w:type="gramStart"/>
-      <w:r>
-        <w:t xml:space="preserve">as </w:t>
-      </w:r>
-      <w:r>
-        <w:t xml:space="preserve"> 0.12</w:t>
-      </w:r>
-      <w:proofErr w:type="gramEnd"/>
-      <w:r>
-        <w:t xml:space="preserve">. </w:t>
-      </w:r>
-      <w:r>
-        <w:t xml:space="preserve"> A value of 1 would be a perfect correlation.</w:t>
-      </w:r>
-    </w:p>
-    <w:p>
-      <w:pPr>
-        <w:pStyle w:val="ListParagraph"/>
-        <w:numPr>
-          <w:ilvl w:val="0"/>
-          <w:numId w:val="4"/>
-        </w:numPr>
-      </w:pPr>
-      <w:r>
-        <w:t>In light of this poor correlation I would advise against using GPS tracking data for covid forecasting as the personal intrusion while data is anonymised does not out weight the insignificant benefit</w:t>
-      </w:r>
-    </w:p>
-    <w:p/>
-    <w:p/>
+      <w:bookmarkStart w:id="17" w:name="_Toc69732706"/>
+      <w:r>
+        <w:t>Insight-2</w:t>
+      </w:r>
+      <w:bookmarkEnd w:id="17"/>
+    </w:p>
+    <w:p>
+      <w:r>
+        <w:t>There is a relationship between covid cases and number of people receiving payments. Increased cases in Nov 2020 say an increase in payments and again in January 2021</w:t>
+      </w:r>
+    </w:p>
     <w:p>
       <w:pPr>
         <w:rPr>
@@ -7503,12 +7669,15 @@
       <w:pPr>
         <w:pStyle w:val="Heading2"/>
       </w:pPr>
-      <w:bookmarkStart w:id="15" w:name="_Toc69732705"/>
+      <w:bookmarkStart w:id="18" w:name="_Toc69732707"/>
       <w:r>
         <w:lastRenderedPageBreak/>
-        <w:t>Result 2</w:t>
-      </w:r>
-      <w:bookmarkEnd w:id="15"/>
+        <w:t xml:space="preserve">Result </w:t>
+      </w:r>
+      <w:bookmarkEnd w:id="18"/>
+      <w:r>
+        <w:t>3</w:t>
+      </w:r>
     </w:p>
     <w:p>
       <w:pPr>
@@ -7519,10 +7688,10 @@
           <w:noProof/>
         </w:rPr>
         <w:drawing>
-          <wp:inline distT="0" distB="0" distL="0" distR="0" wp14:anchorId="7392946A" wp14:editId="59549D7E">
-            <wp:extent cx="5731510" cy="3424822"/>
-            <wp:effectExtent l="0" t="0" r="2540" b="4445"/>
-            <wp:docPr id="45" name="Picture 45"/>
+          <wp:inline distT="0" distB="0" distL="0" distR="0" wp14:anchorId="15014546" wp14:editId="6CCB53A9">
+            <wp:extent cx="5731510" cy="6347525"/>
+            <wp:effectExtent l="0" t="0" r="2540" b="0"/>
+            <wp:docPr id="29" name="Picture 29"/>
             <wp:cNvGraphicFramePr>
               <a:graphicFrameLocks xmlns:a="http://schemas.openxmlformats.org/drawingml/2006/main" noChangeAspect="1"/>
             </wp:cNvGraphicFramePr>
@@ -7542,7 +7711,7 @@
                   <pic:spPr>
                     <a:xfrm>
                       <a:off x="0" y="0"/>
-                      <a:ext cx="5731510" cy="3424822"/>
+                      <a:ext cx="5731510" cy="6347525"/>
                     </a:xfrm>
                     <a:prstGeom prst="rect">
                       <a:avLst/>
@@ -7563,71 +7732,79 @@
       <w:r>
         <w:t xml:space="preserve">Figure </w:t>
       </w:r>
-      <w:fldSimple w:instr=" SEQ Figure \* ARABIC ">
-        <w:r>
-          <w:rPr>
-            <w:noProof/>
-          </w:rPr>
-          <w:t>4</w:t>
-        </w:r>
-      </w:fldSimple>
-      <w:r>
-        <w:t xml:space="preserve"> Plot of covid cases vs pup</w:t>
-      </w:r>
-    </w:p>
-    <w:p>
-      <w:r>
-        <w:t xml:space="preserve">This bar graph illustrates the </w:t>
-      </w:r>
-      <w:proofErr w:type="spellStart"/>
-      <w:r>
-        <w:t>the</w:t>
-      </w:r>
-      <w:proofErr w:type="spellEnd"/>
-      <w:r>
-        <w:t xml:space="preserve"> trend of people receiving payment vs new cases of covid</w:t>
-      </w:r>
-    </w:p>
+      <w:r>
+        <w:fldChar w:fldCharType="begin"/>
+      </w:r>
+      <w:r>
+        <w:instrText xml:space="preserve"> SEQ Figure \* ARABIC </w:instrText>
+      </w:r>
+      <w:r>
+        <w:fldChar w:fldCharType="separate"/>
+      </w:r>
+      <w:r>
+        <w:rPr>
+          <w:noProof/>
+        </w:rPr>
+        <w:t>5</w:t>
+      </w:r>
+      <w:r>
+        <w:rPr>
+          <w:noProof/>
+        </w:rPr>
+        <w:fldChar w:fldCharType="end"/>
+      </w:r>
+      <w:r>
+        <w:t xml:space="preserve"> Government Support payments</w:t>
+      </w:r>
+    </w:p>
+    <w:p>
+      <w:r>
+        <w:t>This bar graph illustrates the different Irish supports used during the pandemic</w:t>
+      </w:r>
+    </w:p>
+    <w:p/>
     <w:p>
       <w:pPr>
         <w:pStyle w:val="Heading3"/>
       </w:pPr>
-      <w:bookmarkStart w:id="16" w:name="_Toc69732706"/>
-      <w:r>
-        <w:t>Insight-2</w:t>
-      </w:r>
-      <w:bookmarkEnd w:id="16"/>
-    </w:p>
-    <w:p>
-      <w:r>
-        <w:t>There is a relationship between covid cases and number of people receiving payments. Increased cases in Nov 2020 say an increase in payments and again in January 2021</w:t>
-      </w:r>
-    </w:p>
+      <w:bookmarkStart w:id="19" w:name="_Toc69732708"/>
+      <w:r>
+        <w:t>Insight-</w:t>
+      </w:r>
+      <w:r>
+        <w:t>3</w:t>
+      </w:r>
+      <w:bookmarkEnd w:id="19"/>
+    </w:p>
+    <w:p>
+      <w:r>
+        <w:t>From the bar graph we see that the PUP payments are approximately 50% of the total payments and well exceed the number of people on the live register.</w:t>
+      </w:r>
+    </w:p>
+    <w:p/>
+    <w:p/>
     <w:p>
       <w:pPr>
         <w:rPr>
           <w:b/>
           <w:color w:val="0070C0"/>
-          <w:sz w:val="28"/>
-          <w:szCs w:val="28"/>
-        </w:rPr>
-      </w:pPr>
-      <w:r>
-        <w:br w:type="page"/>
-      </w:r>
+          <w:sz w:val="32"/>
+          <w:szCs w:val="32"/>
+        </w:rPr>
+      </w:pPr>
     </w:p>
     <w:p>
       <w:pPr>
         <w:pStyle w:val="Heading2"/>
       </w:pPr>
-      <w:bookmarkStart w:id="17" w:name="_Toc69732707"/>
+      <w:bookmarkStart w:id="20" w:name="_Toc69732709"/>
       <w:r>
         <w:lastRenderedPageBreak/>
         <w:t xml:space="preserve">Result </w:t>
       </w:r>
-      <w:bookmarkEnd w:id="17"/>
-      <w:r>
-        <w:t>3</w:t>
+      <w:bookmarkEnd w:id="20"/>
+      <w:r>
+        <w:t>4</w:t>
       </w:r>
     </w:p>
     <w:p>
@@ -7636,13 +7813,17 @@
       </w:pPr>
       <w:r>
         <w:rPr>
+          <w:b/>
           <w:noProof/>
+          <w:color w:val="0070C0"/>
+          <w:sz w:val="32"/>
+          <w:szCs w:val="32"/>
         </w:rPr>
         <w:drawing>
-          <wp:inline distT="0" distB="0" distL="0" distR="0" wp14:anchorId="1E2AD5B3" wp14:editId="6C54EF38">
-            <wp:extent cx="5731510" cy="6347525"/>
+          <wp:inline distT="0" distB="0" distL="0" distR="0" wp14:anchorId="4F55744D" wp14:editId="1C5B9C32">
+            <wp:extent cx="5731510" cy="3552189"/>
             <wp:effectExtent l="0" t="0" r="2540" b="0"/>
-            <wp:docPr id="29" name="Picture 29"/>
+            <wp:docPr id="39" name="Picture 39"/>
             <wp:cNvGraphicFramePr>
               <a:graphicFrameLocks xmlns:a="http://schemas.openxmlformats.org/drawingml/2006/main" noChangeAspect="1"/>
             </wp:cNvGraphicFramePr>
@@ -7662,7 +7843,7 @@
                   <pic:spPr>
                     <a:xfrm>
                       <a:off x="0" y="0"/>
-                      <a:ext cx="5731510" cy="6347525"/>
+                      <a:ext cx="5731510" cy="3552189"/>
                     </a:xfrm>
                     <a:prstGeom prst="rect">
                       <a:avLst/>
@@ -7679,48 +7860,91 @@
       <w:pPr>
         <w:pStyle w:val="Caption"/>
         <w:jc w:val="center"/>
+        <w:rPr>
+          <w:b w:val="0"/>
+          <w:color w:val="0070C0"/>
+          <w:sz w:val="32"/>
+          <w:szCs w:val="32"/>
+        </w:rPr>
       </w:pPr>
       <w:r>
         <w:t xml:space="preserve">Figure </w:t>
       </w:r>
-      <w:fldSimple w:instr=" SEQ Figure \* ARABIC ">
-        <w:r>
-          <w:rPr>
-            <w:noProof/>
-          </w:rPr>
-          <w:t>5</w:t>
-        </w:r>
-      </w:fldSimple>
-      <w:r>
-        <w:t xml:space="preserve"> Government Support payments</w:t>
-      </w:r>
-    </w:p>
-    <w:p>
-      <w:r>
-        <w:t>This bar graph illustrates the different Irish supports used during the pandemic</w:t>
-      </w:r>
-    </w:p>
-    <w:p/>
+      <w:r>
+        <w:fldChar w:fldCharType="begin"/>
+      </w:r>
+      <w:r>
+        <w:instrText xml:space="preserve"> SEQ Figure \* ARABIC </w:instrText>
+      </w:r>
+      <w:r>
+        <w:fldChar w:fldCharType="separate"/>
+      </w:r>
+      <w:proofErr w:type="gramStart"/>
+      <w:r>
+        <w:rPr>
+          <w:noProof/>
+        </w:rPr>
+        <w:t>6</w:t>
+      </w:r>
+      <w:r>
+        <w:rPr>
+          <w:noProof/>
+        </w:rPr>
+        <w:fldChar w:fldCharType="end"/>
+      </w:r>
+      <w:r>
+        <w:t xml:space="preserve"> Bar chart of male / female payments</w:t>
+      </w:r>
+      <w:proofErr w:type="gramEnd"/>
+    </w:p>
+    <w:p>
+      <w:pPr>
+        <w:rPr>
+          <w:i/>
+        </w:rPr>
+      </w:pPr>
+      <w:proofErr w:type="gramStart"/>
+      <w:r>
+        <w:t xml:space="preserve">Bar chart of the </w:t>
+      </w:r>
+      <w:r>
+        <w:t>numbers of people on support payments grouped by sex.</w:t>
+      </w:r>
+      <w:proofErr w:type="gramEnd"/>
+    </w:p>
+    <w:p>
+      <w:pPr>
+        <w:rPr>
+          <w:b/>
+          <w:i/>
+          <w:color w:val="0070C0"/>
+          <w:sz w:val="32"/>
+          <w:szCs w:val="32"/>
+        </w:rPr>
+      </w:pPr>
+    </w:p>
     <w:p>
       <w:pPr>
         <w:pStyle w:val="Heading3"/>
-      </w:pPr>
-      <w:bookmarkStart w:id="18" w:name="_Toc69732708"/>
-      <w:r>
+        <w:rPr>
+          <w:i/>
+        </w:rPr>
+      </w:pPr>
+      <w:bookmarkStart w:id="21" w:name="_Toc69732710"/>
+      <w:r>
+        <w:rPr>
+          <w:i/>
+        </w:rPr>
         <w:t>Insight-</w:t>
       </w:r>
       <w:r>
-        <w:t>3</w:t>
-      </w:r>
-      <w:bookmarkEnd w:id="18"/>
-    </w:p>
-    <w:p>
-      <w:r>
-        <w:t>From the bar graph we see that the PUP payments are approximately 50% of the total payments and well exceed the number of people on the live register.</w:t>
-      </w:r>
-    </w:p>
-    <w:p/>
-    <w:p/>
+        <w:rPr>
+          <w:i/>
+        </w:rPr>
+        <w:t>4</w:t>
+      </w:r>
+      <w:bookmarkEnd w:id="21"/>
+    </w:p>
     <w:p>
       <w:pPr>
         <w:rPr>
@@ -7730,20 +7954,31 @@
           <w:szCs w:val="32"/>
         </w:rPr>
       </w:pPr>
+      <w:r>
+        <w:t>The ratio of male to female on the various government payment schemes is 1.24</w:t>
+      </w:r>
+      <w:r>
+        <w:br w:type="page"/>
+      </w:r>
     </w:p>
     <w:p>
       <w:pPr>
         <w:pStyle w:val="Heading2"/>
       </w:pPr>
-      <w:bookmarkStart w:id="19" w:name="_Toc69732709"/>
+      <w:bookmarkStart w:id="22" w:name="_Toc69732711"/>
       <w:r>
         <w:lastRenderedPageBreak/>
         <w:t xml:space="preserve">Result </w:t>
       </w:r>
-      <w:bookmarkEnd w:id="19"/>
-      <w:r>
-        <w:t>4</w:t>
-      </w:r>
+      <w:r>
+        <w:t>5</w:t>
+      </w:r>
+      <w:bookmarkEnd w:id="22"/>
+    </w:p>
+    <w:p>
+      <w:pPr>
+        <w:keepNext/>
+      </w:pPr>
     </w:p>
     <w:p>
       <w:pPr>
@@ -7758,10 +7993,10 @@
           <w:szCs w:val="32"/>
         </w:rPr>
         <w:drawing>
-          <wp:inline distT="0" distB="0" distL="0" distR="0" wp14:anchorId="116A2438" wp14:editId="2FFC28F9">
-            <wp:extent cx="5731510" cy="3552189"/>
+          <wp:inline distT="0" distB="0" distL="0" distR="0" wp14:anchorId="0183E510" wp14:editId="3BF74173">
+            <wp:extent cx="5731510" cy="3147432"/>
             <wp:effectExtent l="0" t="0" r="2540" b="0"/>
-            <wp:docPr id="39" name="Picture 39"/>
+            <wp:docPr id="33" name="Picture 33"/>
             <wp:cNvGraphicFramePr>
               <a:graphicFrameLocks xmlns:a="http://schemas.openxmlformats.org/drawingml/2006/main" noChangeAspect="1"/>
             </wp:cNvGraphicFramePr>
@@ -7781,7 +8016,7 @@
                   <pic:spPr>
                     <a:xfrm>
                       <a:off x="0" y="0"/>
-                      <a:ext cx="5731510" cy="3552189"/>
+                      <a:ext cx="5731510" cy="3147432"/>
                     </a:xfrm>
                     <a:prstGeom prst="rect">
                       <a:avLst/>
@@ -7808,67 +8043,30 @@
       <w:r>
         <w:t xml:space="preserve">Figure </w:t>
       </w:r>
-      <w:fldSimple w:instr=" SEQ Figure \* ARABIC ">
-        <w:r>
-          <w:rPr>
-            <w:noProof/>
-          </w:rPr>
-          <w:t>6</w:t>
-        </w:r>
-      </w:fldSimple>
-      <w:proofErr w:type="gramStart"/>
-      <w:r>
-        <w:t xml:space="preserve"> Bar chart of male / female payments</w:t>
-      </w:r>
-      <w:proofErr w:type="gramEnd"/>
-    </w:p>
-    <w:p>
-      <w:pPr>
-        <w:rPr>
-          <w:i/>
-        </w:rPr>
-      </w:pPr>
-      <w:proofErr w:type="gramStart"/>
-      <w:r>
-        <w:t xml:space="preserve">Bar chart of the </w:t>
-      </w:r>
-      <w:r>
-        <w:t>numbers of people on support payments grouped by sex.</w:t>
-      </w:r>
-      <w:proofErr w:type="gramEnd"/>
-    </w:p>
-    <w:p>
-      <w:pPr>
-        <w:rPr>
-          <w:b/>
-          <w:i/>
-          <w:color w:val="0070C0"/>
-          <w:sz w:val="32"/>
-          <w:szCs w:val="32"/>
-        </w:rPr>
-      </w:pPr>
-    </w:p>
-    <w:p>
-      <w:pPr>
-        <w:pStyle w:val="Heading3"/>
-        <w:rPr>
-          <w:i/>
-        </w:rPr>
-      </w:pPr>
-      <w:bookmarkStart w:id="20" w:name="_Toc69732710"/>
-      <w:r>
-        <w:rPr>
-          <w:i/>
-        </w:rPr>
-        <w:t>Insight-</w:t>
-      </w:r>
-      <w:r>
-        <w:rPr>
-          <w:i/>
-        </w:rPr>
-        <w:t>4</w:t>
-      </w:r>
-      <w:bookmarkEnd w:id="20"/>
+      <w:r>
+        <w:fldChar w:fldCharType="begin"/>
+      </w:r>
+      <w:r>
+        <w:instrText xml:space="preserve"> SEQ Figure \* ARABIC </w:instrText>
+      </w:r>
+      <w:r>
+        <w:fldChar w:fldCharType="separate"/>
+      </w:r>
+      <w:r>
+        <w:rPr>
+          <w:noProof/>
+        </w:rPr>
+        <w:t>7</w:t>
+      </w:r>
+      <w:r>
+        <w:rPr>
+          <w:noProof/>
+        </w:rPr>
+        <w:fldChar w:fldCharType="end"/>
+      </w:r>
+      <w:r>
+        <w:t xml:space="preserve"> plot of number of people receiving payments</w:t>
+      </w:r>
     </w:p>
     <w:p>
       <w:pPr>
@@ -7879,9 +8077,75 @@
           <w:szCs w:val="32"/>
         </w:rPr>
       </w:pPr>
-      <w:r>
-        <w:t>The ratio of male to female on the various government payment schemes is 1.24</w:t>
-      </w:r>
+    </w:p>
+    <w:p>
+      <w:r>
+        <w:t xml:space="preserve">Chart of the number of people </w:t>
+      </w:r>
+      <w:r>
+        <w:t xml:space="preserve">support payments grouped by </w:t>
+      </w:r>
+      <w:r>
+        <w:t>date</w:t>
+      </w:r>
+      <w:r>
+        <w:t>.</w:t>
+      </w:r>
+      <w:r>
+        <w:t xml:space="preserve">  Note the mean is calculated in code as 396,339, maximum of 605528 and displayed on chart</w:t>
+      </w:r>
+    </w:p>
+    <w:p>
+      <w:pPr>
+        <w:rPr>
+          <w:b/>
+          <w:color w:val="0070C0"/>
+          <w:sz w:val="32"/>
+          <w:szCs w:val="32"/>
+        </w:rPr>
+      </w:pPr>
+    </w:p>
+    <w:p>
+      <w:pPr>
+        <w:rPr>
+          <w:b/>
+          <w:color w:val="0070C0"/>
+          <w:sz w:val="32"/>
+          <w:szCs w:val="32"/>
+        </w:rPr>
+      </w:pPr>
+    </w:p>
+    <w:p>
+      <w:pPr>
+        <w:pStyle w:val="Heading3"/>
+      </w:pPr>
+      <w:bookmarkStart w:id="23" w:name="_Toc69732712"/>
+      <w:r>
+        <w:t>Insight-</w:t>
+      </w:r>
+      <w:r>
+        <w:t>5</w:t>
+      </w:r>
+      <w:bookmarkEnd w:id="23"/>
+    </w:p>
+    <w:p>
+      <w:r>
+        <w:t>Th</w:t>
+      </w:r>
+      <w:r>
+        <w:t xml:space="preserve">e number of people on pup rapidly rose to a maximum of 605 thousand dropping during </w:t>
+      </w:r>
+      <w:proofErr w:type="gramStart"/>
+      <w:r>
+        <w:t>Summer</w:t>
+      </w:r>
+      <w:proofErr w:type="gramEnd"/>
+      <w:r>
+        <w:t xml:space="preserve"> of 2020.  This prompts the question, is this a seasonal Summer/Winter trend – further analysis with machine learning can be employed by looking at states in southern hemisphere to determine relationships.</w:t>
+      </w:r>
+    </w:p>
+    <w:p/>
+    <w:p>
       <w:r>
         <w:br w:type="page"/>
       </w:r>
@@ -7890,15 +8154,15 @@
       <w:pPr>
         <w:pStyle w:val="Heading2"/>
       </w:pPr>
-      <w:bookmarkStart w:id="21" w:name="_Toc69732711"/>
+      <w:bookmarkStart w:id="24" w:name="_Toc69732713"/>
       <w:r>
         <w:lastRenderedPageBreak/>
         <w:t xml:space="preserve">Result </w:t>
       </w:r>
       <w:r>
-        <w:t>5</w:t>
-      </w:r>
-      <w:bookmarkEnd w:id="21"/>
+        <w:t>6</w:t>
+      </w:r>
+      <w:bookmarkEnd w:id="24"/>
     </w:p>
     <w:p>
       <w:pPr>
@@ -7918,10 +8182,10 @@
           <w:szCs w:val="32"/>
         </w:rPr>
         <w:drawing>
-          <wp:inline distT="0" distB="0" distL="0" distR="0" wp14:anchorId="77BCADDF" wp14:editId="1C6746EA">
-            <wp:extent cx="5731510" cy="3147432"/>
-            <wp:effectExtent l="0" t="0" r="2540" b="0"/>
-            <wp:docPr id="33" name="Picture 33"/>
+          <wp:inline distT="0" distB="0" distL="0" distR="0" wp14:anchorId="179699D2" wp14:editId="0797BF58">
+            <wp:extent cx="5731510" cy="2413235"/>
+            <wp:effectExtent l="0" t="0" r="2540" b="6350"/>
+            <wp:docPr id="40" name="Picture 40"/>
             <wp:cNvGraphicFramePr>
               <a:graphicFrameLocks xmlns:a="http://schemas.openxmlformats.org/drawingml/2006/main" noChangeAspect="1"/>
             </wp:cNvGraphicFramePr>
@@ -7941,182 +8205,6 @@
                   <pic:spPr>
                     <a:xfrm>
                       <a:off x="0" y="0"/>
-                      <a:ext cx="5731510" cy="3147432"/>
-                    </a:xfrm>
-                    <a:prstGeom prst="rect">
-                      <a:avLst/>
-                    </a:prstGeom>
-                  </pic:spPr>
-                </pic:pic>
-              </a:graphicData>
-            </a:graphic>
-          </wp:inline>
-        </w:drawing>
-      </w:r>
-    </w:p>
-    <w:p>
-      <w:pPr>
-        <w:pStyle w:val="Caption"/>
-        <w:jc w:val="center"/>
-        <w:rPr>
-          <w:b w:val="0"/>
-          <w:color w:val="0070C0"/>
-          <w:sz w:val="32"/>
-          <w:szCs w:val="32"/>
-        </w:rPr>
-      </w:pPr>
-      <w:r>
-        <w:t xml:space="preserve">Figure </w:t>
-      </w:r>
-      <w:fldSimple w:instr=" SEQ Figure \* ARABIC ">
-        <w:r>
-          <w:rPr>
-            <w:noProof/>
-          </w:rPr>
-          <w:t>7</w:t>
-        </w:r>
-      </w:fldSimple>
-      <w:r>
-        <w:t xml:space="preserve"> plot of number of people receiving payments</w:t>
-      </w:r>
-    </w:p>
-    <w:p>
-      <w:pPr>
-        <w:rPr>
-          <w:b/>
-          <w:color w:val="0070C0"/>
-          <w:sz w:val="32"/>
-          <w:szCs w:val="32"/>
-        </w:rPr>
-      </w:pPr>
-    </w:p>
-    <w:p>
-      <w:r>
-        <w:t xml:space="preserve">Chart of the number of people </w:t>
-      </w:r>
-      <w:r>
-        <w:t xml:space="preserve">support payments grouped by </w:t>
-      </w:r>
-      <w:r>
-        <w:t>date</w:t>
-      </w:r>
-      <w:r>
-        <w:t>.</w:t>
-      </w:r>
-      <w:r>
-        <w:t xml:space="preserve">  Note the mean is calculated in code as 396,339, maximum of 605528 and displayed on chart</w:t>
-      </w:r>
-    </w:p>
-    <w:p>
-      <w:pPr>
-        <w:rPr>
-          <w:b/>
-          <w:color w:val="0070C0"/>
-          <w:sz w:val="32"/>
-          <w:szCs w:val="32"/>
-        </w:rPr>
-      </w:pPr>
-    </w:p>
-    <w:p>
-      <w:pPr>
-        <w:rPr>
-          <w:b/>
-          <w:color w:val="0070C0"/>
-          <w:sz w:val="32"/>
-          <w:szCs w:val="32"/>
-        </w:rPr>
-      </w:pPr>
-    </w:p>
-    <w:p>
-      <w:pPr>
-        <w:pStyle w:val="Heading3"/>
-      </w:pPr>
-      <w:bookmarkStart w:id="22" w:name="_Toc69732712"/>
-      <w:r>
-        <w:t>Insight-</w:t>
-      </w:r>
-      <w:r>
-        <w:t>5</w:t>
-      </w:r>
-      <w:bookmarkEnd w:id="22"/>
-    </w:p>
-    <w:p>
-      <w:r>
-        <w:t>Th</w:t>
-      </w:r>
-      <w:r>
-        <w:t xml:space="preserve">e number of people on pup rapidly rose to a maximum of 605 thousand dropping during </w:t>
-      </w:r>
-      <w:proofErr w:type="gramStart"/>
-      <w:r>
-        <w:t>Summer</w:t>
-      </w:r>
-      <w:proofErr w:type="gramEnd"/>
-      <w:r>
-        <w:t xml:space="preserve"> of 2020.  This prompts the question, is this a seasonal Summer/Winter trend – further analysis with machine learning can be employed by looking at states in southern hemisphere to determine relationships.</w:t>
-      </w:r>
-    </w:p>
-    <w:p/>
-    <w:p>
-      <w:r>
-        <w:br w:type="page"/>
-      </w:r>
-    </w:p>
-    <w:p>
-      <w:pPr>
-        <w:pStyle w:val="Heading2"/>
-      </w:pPr>
-      <w:bookmarkStart w:id="23" w:name="_Toc69732713"/>
-      <w:r>
-        <w:lastRenderedPageBreak/>
-        <w:t xml:space="preserve">Result </w:t>
-      </w:r>
-      <w:r>
-        <w:t>6</w:t>
-      </w:r>
-      <w:bookmarkEnd w:id="23"/>
-    </w:p>
-    <w:p>
-      <w:pPr>
-        <w:keepNext/>
-      </w:pPr>
-    </w:p>
-    <w:p>
-      <w:pPr>
-        <w:keepNext/>
-      </w:pPr>
-      <w:r>
-        <w:rPr>
-          <w:b/>
-          <w:noProof/>
-          <w:color w:val="0070C0"/>
-          <w:sz w:val="32"/>
-          <w:szCs w:val="32"/>
-        </w:rPr>
-        <w:drawing>
-          <wp:inline distT="0" distB="0" distL="0" distR="0" wp14:anchorId="41183F12" wp14:editId="5A387AFE">
-            <wp:extent cx="5731510" cy="2413235"/>
-            <wp:effectExtent l="0" t="0" r="2540" b="6350"/>
-            <wp:docPr id="40" name="Picture 40"/>
-            <wp:cNvGraphicFramePr>
-              <a:graphicFrameLocks xmlns:a="http://schemas.openxmlformats.org/drawingml/2006/main" noChangeAspect="1"/>
-            </wp:cNvGraphicFramePr>
-            <a:graphic xmlns:a="http://schemas.openxmlformats.org/drawingml/2006/main">
-              <a:graphicData uri="http://schemas.openxmlformats.org/drawingml/2006/picture">
-                <pic:pic xmlns:pic="http://schemas.openxmlformats.org/drawingml/2006/picture">
-                  <pic:nvPicPr>
-                    <pic:cNvPr id="0" name=""/>
-                    <pic:cNvPicPr/>
-                  </pic:nvPicPr>
-                  <pic:blipFill>
-                    <a:blip r:embed="rId22"/>
-                    <a:stretch>
-                      <a:fillRect/>
-                    </a:stretch>
-                  </pic:blipFill>
-                  <pic:spPr>
-                    <a:xfrm>
-                      <a:off x="0" y="0"/>
                       <a:ext cx="5731510" cy="2413235"/>
                     </a:xfrm>
                     <a:prstGeom prst="rect">
@@ -8144,14 +8232,27 @@
       <w:r>
         <w:t xml:space="preserve">Figure </w:t>
       </w:r>
-      <w:fldSimple w:instr=" SEQ Figure \* ARABIC ">
-        <w:r>
-          <w:rPr>
-            <w:noProof/>
-          </w:rPr>
-          <w:t>8</w:t>
-        </w:r>
-      </w:fldSimple>
+      <w:r>
+        <w:fldChar w:fldCharType="begin"/>
+      </w:r>
+      <w:r>
+        <w:instrText xml:space="preserve"> SEQ Figure \* ARABIC </w:instrText>
+      </w:r>
+      <w:r>
+        <w:fldChar w:fldCharType="separate"/>
+      </w:r>
+      <w:r>
+        <w:rPr>
+          <w:noProof/>
+        </w:rPr>
+        <w:t>8</w:t>
+      </w:r>
+      <w:r>
+        <w:rPr>
+          <w:noProof/>
+        </w:rPr>
+        <w:fldChar w:fldCharType="end"/>
+      </w:r>
       <w:r>
         <w:t xml:space="preserve"> comparison of pup by age group</w:t>
       </w:r>
@@ -8207,14 +8308,14 @@
       <w:pPr>
         <w:pStyle w:val="Heading3"/>
       </w:pPr>
-      <w:bookmarkStart w:id="24" w:name="_Toc69732714"/>
+      <w:bookmarkStart w:id="25" w:name="_Toc69732714"/>
       <w:r>
         <w:t>Insight-</w:t>
       </w:r>
       <w:r>
         <w:t>6</w:t>
       </w:r>
-      <w:bookmarkEnd w:id="24"/>
+      <w:bookmarkEnd w:id="25"/>
     </w:p>
     <w:p>
       <w:r>
@@ -8254,12 +8355,12 @@
       <w:pPr>
         <w:pStyle w:val="Heading1"/>
       </w:pPr>
-      <w:bookmarkStart w:id="25" w:name="_Toc69732715"/>
+      <w:bookmarkStart w:id="26" w:name="_Toc69732715"/>
       <w:r>
         <w:lastRenderedPageBreak/>
         <w:t>Insights</w:t>
       </w:r>
-      <w:bookmarkEnd w:id="25"/>
+      <w:bookmarkEnd w:id="26"/>
     </w:p>
     <w:p>
       <w:r>
@@ -8269,13 +8370,40 @@
     <w:p/>
     <w:p>
       <w:r>
-        <w:t xml:space="preserve">#1 </w:t>
-      </w:r>
-      <w:r>
-        <w:t>three</w:t>
-      </w:r>
-      <w:r>
-        <w:t xml:space="preserve"> key insights from this graph:</w:t>
+        <w:t>T</w:t>
+      </w:r>
+      <w:r>
+        <w:t>hree</w:t>
+      </w:r>
+      <w:r>
+        <w:t xml:space="preserve"> key insights from </w:t>
+      </w:r>
+      <w:r>
+        <w:t xml:space="preserve">graph </w:t>
+      </w:r>
+      <w:r>
+        <w:fldChar w:fldCharType="begin"/>
+      </w:r>
+      <w:r>
+        <w:instrText xml:space="preserve"> REF _Ref69736521 \h </w:instrText>
+      </w:r>
+      <w:r>
+        <w:fldChar w:fldCharType="separate"/>
+      </w:r>
+      <w:r>
+        <w:t xml:space="preserve">Figure </w:t>
+      </w:r>
+      <w:r>
+        <w:rPr>
+          <w:noProof/>
+        </w:rPr>
+        <w:t>3</w:t>
+      </w:r>
+      <w:r>
+        <w:fldChar w:fldCharType="end"/>
+      </w:r>
+      <w:r>
+        <w:t>:</w:t>
       </w:r>
     </w:p>
     <w:p>
@@ -8287,7 +8415,13 @@
         </w:numPr>
       </w:pPr>
       <w:r>
-        <w:t>The large decrease in staying local in December 2020 dig forecast the large spiked in new covid cases.</w:t>
+        <w:t>The large decrease in staying local in December 2020 di</w:t>
+      </w:r>
+      <w:r>
+        <w:t>d</w:t>
+      </w:r>
+      <w:r>
+        <w:t xml:space="preserve"> forecast the large spiked in new covid cases.</w:t>
       </w:r>
     </w:p>
     <w:p>
@@ -8320,44 +8454,108 @@
         </w:numPr>
       </w:pPr>
       <w:r>
-        <w:t>In light of this poor correlation I would advise against using GPS tracking data for covid forecasting as the personal intrusion while data is anonymised does not out weight the insignificant benefit</w:t>
-      </w:r>
-    </w:p>
-    <w:p>
+        <w:t>In light of this poor correlation</w:t>
+      </w:r>
+      <w:r>
+        <w:t xml:space="preserve"> (0.12</w:t>
+      </w:r>
+      <w:proofErr w:type="gramStart"/>
+      <w:r>
+        <w:t xml:space="preserve">) </w:t>
+      </w:r>
+      <w:r>
+        <w:t xml:space="preserve"> I</w:t>
+      </w:r>
+      <w:proofErr w:type="gramEnd"/>
+      <w:r>
+        <w:t xml:space="preserve"> would advise against using GPS tracking data for covid forecasting as the personal intrusion while data is anonymised does not out weight the insignificant benefit</w:t>
+      </w:r>
+      <w:r>
+        <w:t>.</w:t>
+      </w:r>
+    </w:p>
+    <w:p/>
+    <w:p>
+      <w:r>
+        <w:t xml:space="preserve">There is a relationship between </w:t>
+      </w:r>
+      <w:proofErr w:type="spellStart"/>
+      <w:r>
+        <w:t>covid</w:t>
+      </w:r>
+      <w:proofErr w:type="spellEnd"/>
+      <w:r>
+        <w:t xml:space="preserve"> cases and number of people rece</w:t>
+      </w:r>
+      <w:r>
+        <w:t xml:space="preserve">iving payments. Increased </w:t>
+      </w:r>
+      <w:r>
+        <w:t>in Nov 2020 say an increase in payments and again in January 2021</w:t>
+      </w:r>
+    </w:p>
+    <w:p>
+      <w:r>
+        <w:t xml:space="preserve">The number of people on pup rapidly rose to a maximum of 605 thousand dropping during </w:t>
+      </w:r>
+      <w:proofErr w:type="gramStart"/>
+      <w:r>
+        <w:t>Summer</w:t>
+      </w:r>
+      <w:proofErr w:type="gramEnd"/>
+      <w:r>
+        <w:t xml:space="preserve"> of 2020.  This prompts the question, is this a seasonal Summer/Winter trend – further analysis with machine learning can be employed</w:t>
+      </w:r>
+      <w:r>
+        <w:t xml:space="preserve"> to</w:t>
+      </w:r>
       <w:r>
         <w:t xml:space="preserve"> </w:t>
       </w:r>
-    </w:p>
-    <w:p>
-      <w:r>
-        <w:t xml:space="preserve">#2 </w:t>
-      </w:r>
       <w:proofErr w:type="gramStart"/>
       <w:r>
+        <w:t>look</w:t>
+      </w:r>
+      <w:r>
+        <w:t xml:space="preserve"> </w:t>
+      </w:r>
+      <w:r>
+        <w:t xml:space="preserve"> at</w:t>
+      </w:r>
+      <w:proofErr w:type="gramEnd"/>
+      <w:r>
+        <w:t xml:space="preserve"> states in southern hemisphere to determine relationships.</w:t>
+      </w:r>
+    </w:p>
+    <w:p>
+      <w:r>
+        <w:t>The ratio of male to female on the various government payment schemes is 1.24</w:t>
+      </w:r>
+    </w:p>
+    <w:p>
+      <w:r>
         <w:t>From</w:t>
       </w:r>
-      <w:proofErr w:type="gramEnd"/>
-      <w:r>
-        <w:t xml:space="preserve"> the bar graph we see that the PUP payments are approximately 50% of the total payments and well exceed</w:t>
+      <w:r>
+        <w:t xml:space="preserve"> the </w:t>
+      </w:r>
+      <w:r>
+        <w:t xml:space="preserve">data </w:t>
+      </w:r>
+      <w:r>
+        <w:t>we see that the PUP payments are approximately 50%</w:t>
+      </w:r>
+      <w:r>
+        <w:t xml:space="preserve"> of the total payments and significantly </w:t>
+      </w:r>
+      <w:r>
+        <w:t>exceed</w:t>
       </w:r>
       <w:r>
         <w:t>ed</w:t>
       </w:r>
       <w:r>
         <w:t xml:space="preserve"> the number of people on the live register.</w:t>
-      </w:r>
-    </w:p>
-    <w:p>
-      <w:r>
-        <w:t xml:space="preserve">#3 </w:t>
-      </w:r>
-      <w:proofErr w:type="gramStart"/>
-      <w:r>
-        <w:t>The</w:t>
-      </w:r>
-      <w:proofErr w:type="gramEnd"/>
-      <w:r>
-        <w:t xml:space="preserve"> ratio of male to female on the various government payment schemes is 1.24</w:t>
       </w:r>
     </w:p>
     <w:p/>
@@ -8402,30 +8600,59 @@
       <w:r>
         <w:t xml:space="preserve">of covid and the probability of new out-breaks as </w:t>
       </w:r>
-      <w:proofErr w:type="gramStart"/>
       <w:r>
         <w:t xml:space="preserve">occurred </w:t>
       </w:r>
       <w:r>
-        <w:t xml:space="preserve"> in</w:t>
-      </w:r>
-      <w:proofErr w:type="gramEnd"/>
-      <w:r>
-        <w:t xml:space="preserve"> Jan 2021.  </w:t>
-      </w:r>
-    </w:p>
-    <w:p>
-      <w:r>
-        <w:t>Simple linear regression is unlikely to predict outbreaks but can be used for authorities to make decisions on relaxing cov</w:t>
+        <w:t xml:space="preserve">in Jan 2021.  </w:t>
+      </w:r>
+    </w:p>
+    <w:p>
+      <w:r>
+        <w:t xml:space="preserve">Simple linear regression is unlikely to predict outbreaks </w:t>
+      </w:r>
+      <w:r>
+        <w:t xml:space="preserve">however </w:t>
+      </w:r>
+      <w:r>
+        <w:t xml:space="preserve">can be used </w:t>
+      </w:r>
+      <w:r>
+        <w:t xml:space="preserve">to allow </w:t>
+      </w:r>
+      <w:r>
+        <w:t xml:space="preserve">authorities to make decisions on relaxing </w:t>
+      </w:r>
+      <w:proofErr w:type="spellStart"/>
+      <w:r>
+        <w:t>cov</w:t>
       </w:r>
       <w:r>
         <w:t>i</w:t>
       </w:r>
       <w:r>
-        <w:t>d lockdown requirements</w:t>
-      </w:r>
-      <w:r>
-        <w:t xml:space="preserve"> and new cases show increase demand of support payments.</w:t>
+        <w:t>d</w:t>
+      </w:r>
+      <w:proofErr w:type="spellEnd"/>
+      <w:r>
+        <w:t xml:space="preserve"> lockdown requirements</w:t>
+      </w:r>
+      <w:r>
+        <w:t xml:space="preserve">.  Also allow authorities to plan and manage </w:t>
+      </w:r>
+      <w:r>
+        <w:t xml:space="preserve">demand </w:t>
+      </w:r>
+      <w:r>
+        <w:t xml:space="preserve">for </w:t>
+      </w:r>
+      <w:r>
+        <w:t>support payments.</w:t>
+      </w:r>
+    </w:p>
+    <w:p>
+      <w:r>
+        <w:t>The is a great deal of opportunity of machine learning to forecast this complex pandemic, on the positive side there is ample data available from many sources.</w:t>
       </w:r>
     </w:p>
     <w:p>
@@ -8467,42 +8694,14 @@
     </w:p>
     <w:p>
       <w:pPr>
-        <w:rPr>
-          <w:rFonts w:ascii="Arial" w:eastAsia="Times New Roman" w:hAnsi="Arial" w:cs="Arial"/>
-          <w:color w:val="384350"/>
-          <w:sz w:val="23"/>
-          <w:szCs w:val="23"/>
-        </w:rPr>
-      </w:pPr>
-      <w:r>
-        <w:rPr>
-          <w:rFonts w:ascii="Arial" w:eastAsia="Times New Roman" w:hAnsi="Arial" w:cs="Arial"/>
-          <w:color w:val="384350"/>
-          <w:sz w:val="23"/>
-          <w:szCs w:val="23"/>
-        </w:rPr>
-        <w:br w:type="page"/>
-      </w:r>
-    </w:p>
-    <w:p>
-      <w:pPr>
-        <w:rPr>
-          <w:rFonts w:ascii="Arial" w:eastAsia="Times New Roman" w:hAnsi="Arial" w:cs="Arial"/>
-          <w:color w:val="384350"/>
-          <w:sz w:val="23"/>
-          <w:szCs w:val="23"/>
-        </w:rPr>
-      </w:pPr>
-    </w:p>
-    <w:p>
-      <w:pPr>
         <w:pStyle w:val="Heading1"/>
       </w:pPr>
-      <w:bookmarkStart w:id="26" w:name="_Toc69732716"/>
-      <w:r>
+      <w:bookmarkStart w:id="27" w:name="_Toc69732716"/>
+      <w:r>
+        <w:lastRenderedPageBreak/>
         <w:t>References</w:t>
       </w:r>
-      <w:bookmarkEnd w:id="26"/>
+      <w:bookmarkEnd w:id="27"/>
     </w:p>
     <w:p>
       <w:pPr>
@@ -8525,7 +8724,7 @@
           <w:shd w:val="clear" w:color="auto" w:fill="FFFFFF"/>
         </w:rPr>
       </w:pPr>
-      <w:hyperlink r:id="rId23" w:history="1">
+      <w:hyperlink r:id="rId22" w:history="1">
         <w:r>
           <w:rPr>
             <w:rStyle w:val="Hyperlink"/>
@@ -8551,7 +8750,7 @@
       </w:r>
     </w:p>
     <w:p/>
-    <w:bookmarkStart w:id="27" w:name="_Toc69732717" w:displacedByCustomXml="next"/>
+    <w:bookmarkStart w:id="28" w:name="_Toc69732717" w:displacedByCustomXml="next"/>
     <w:sdt>
       <w:sdtPr>
         <w:rPr>
@@ -8576,7 +8775,7 @@
           <w:r>
             <w:t>Bibliography</w:t>
           </w:r>
-          <w:bookmarkEnd w:id="27"/>
+          <w:bookmarkEnd w:id="28"/>
         </w:p>
         <w:sdt>
           <w:sdtPr>
@@ -8619,7 +8818,6 @@
               </w:tblGrid>
               <w:tr>
                 <w:trPr>
-                  <w:divId w:val="850023484"/>
                   <w:tblCellSpacing w:w="15" w:type="dxa"/>
                 </w:trPr>
                 <w:tc>
@@ -8667,7 +8865,6 @@
               </w:tr>
               <w:tr>
                 <w:trPr>
-                  <w:divId w:val="850023484"/>
                   <w:tblCellSpacing w:w="15" w:type="dxa"/>
                 </w:trPr>
                 <w:tc>
@@ -8715,7 +8912,6 @@
               </w:tr>
               <w:tr>
                 <w:trPr>
-                  <w:divId w:val="850023484"/>
                   <w:tblCellSpacing w:w="15" w:type="dxa"/>
                 </w:trPr>
                 <w:tc>
@@ -8763,7 +8959,6 @@
               </w:tr>
               <w:tr>
                 <w:trPr>
-                  <w:divId w:val="850023484"/>
                   <w:tblCellSpacing w:w="15" w:type="dxa"/>
                 </w:trPr>
                 <w:tc>
@@ -8812,7 +9007,6 @@
             </w:tbl>
             <w:p>
               <w:pPr>
-                <w:divId w:val="850023484"/>
                 <w:rPr>
                   <w:rFonts w:eastAsia="Times New Roman"/>
                   <w:noProof/>
@@ -8833,33 +9027,10 @@
         </w:sdt>
       </w:sdtContent>
     </w:sdt>
-    <w:p/>
-    <w:p>
-      <w:pPr>
-        <w:rPr>
-          <w:b/>
-          <w:color w:val="0070C0"/>
-          <w:sz w:val="32"/>
-          <w:szCs w:val="32"/>
-        </w:rPr>
-      </w:pPr>
-    </w:p>
-    <w:p>
-      <w:pPr>
-        <w:spacing w:line="480" w:lineRule="auto"/>
-        <w:jc w:val="both"/>
-      </w:pPr>
-      <w:bookmarkStart w:id="28" w:name="_GoBack"/>
-      <w:bookmarkEnd w:id="28"/>
-    </w:p>
-    <w:p>
-      <w:pPr>
-        <w:spacing w:line="480" w:lineRule="auto"/>
-        <w:jc w:val="both"/>
-      </w:pPr>
-    </w:p>
+    <w:bookmarkStart w:id="29" w:name="_GoBack" w:displacedByCustomXml="prev"/>
+    <w:bookmarkEnd w:id="29" w:displacedByCustomXml="prev"/>
     <w:sectPr>
-      <w:footerReference w:type="default" r:id="rId24"/>
+      <w:footerReference w:type="default" r:id="rId23"/>
       <w:pgSz w:w="11906" w:h="16838"/>
       <w:pgMar w:top="1440" w:right="1440" w:bottom="1134" w:left="1440" w:header="708" w:footer="708" w:gutter="0"/>
       <w:pgNumType w:start="0"/>
@@ -8956,7 +9127,7 @@
                 <w:bCs/>
                 <w:noProof/>
               </w:rPr>
-              <w:t>17</w:t>
+              <w:t>18</w:t>
             </w:r>
             <w:r>
               <w:rPr>
@@ -9684,7 +9855,7 @@
   </w:latentStyles>
   <w:style w:type="paragraph" w:default="1" w:styleId="Normal">
     <w:name w:val="Normal"/>
-    <w:rsid w:val="007F205F"/>
+    <w:rsid w:val="00DF216B"/>
   </w:style>
   <w:style w:type="paragraph" w:styleId="Heading1">
     <w:name w:val="heading 1"/>
@@ -10350,7 +10521,7 @@
   </w:latentStyles>
   <w:style w:type="paragraph" w:default="1" w:styleId="Normal">
     <w:name w:val="Normal"/>
-    <w:rsid w:val="007F205F"/>
+    <w:rsid w:val="00DF216B"/>
   </w:style>
   <w:style w:type="paragraph" w:styleId="Heading1">
     <w:name w:val="heading 1"/>
@@ -11270,7 +11441,7 @@
 </file>
 
 <file path=customXml/itemProps1.xml><?xml version="1.0" encoding="utf-8"?>
-<ds:datastoreItem xmlns:ds="http://schemas.openxmlformats.org/officeDocument/2006/customXml" ds:itemID="{53A703FE-201C-428D-A99C-B807E537500A}">
+<ds:datastoreItem xmlns:ds="http://schemas.openxmlformats.org/officeDocument/2006/customXml" ds:itemID="{F0D4750B-24C0-45DE-8536-91D9391FBBAC}">
   <ds:schemaRefs>
     <ds:schemaRef ds:uri="http://schemas.openxmlformats.org/officeDocument/2006/bibliography"/>
   </ds:schemaRefs>

</xml_diff>